<commit_message>
Graphical User Interfaces (GUI)
Plotly Dash-Based GUI and  CLI Execution
</commit_message>
<xml_diff>
--- a/docs/Simulation de Livraison de Nourriture avec Agents.docx
+++ b/docs/Simulation de Livraison de Nourriture avec Agents.docx
@@ -5,6 +5,10 @@
     <w:p>
       <w:pPr>
         <w:pStyle w:val="Titre1"/>
+        <w:numPr>
+          <w:ilvl w:val="0"/>
+          <w:numId w:val="13"/>
+        </w:numPr>
       </w:pPr>
       <w:r>
         <w:rPr>
@@ -16,6 +20,72 @@
         <w:t xml:space="preserve"> Simulation de Livraison de Nourriture avec Agents (Mesa + Flask)</w:t>
       </w:r>
     </w:p>
+    <w:tbl>
+      <w:tblPr>
+        <w:tblStyle w:val="Grilledutableau"/>
+        <w:tblW w:w="0" w:type="auto"/>
+        <w:tblLook w:val="04A0" w:firstRow="1" w:lastRow="0" w:firstColumn="1" w:lastColumn="0" w:noHBand="0" w:noVBand="1"/>
+      </w:tblPr>
+      <w:tblGrid>
+        <w:gridCol w:w="9062"/>
+      </w:tblGrid>
+      <w:tr>
+        <w:tc>
+          <w:tcPr>
+            <w:tcW w:w="9062" w:type="dxa"/>
+          </w:tcPr>
+          <w:p>
+            <w:r>
+              <w:rPr>
+                <w:noProof/>
+              </w:rPr>
+              <w:drawing>
+                <wp:inline distT="0" distB="0" distL="0" distR="0" wp14:anchorId="29EE7146" wp14:editId="622D9E1D">
+                  <wp:extent cx="5760720" cy="2939415"/>
+                  <wp:effectExtent l="0" t="0" r="0" b="0"/>
+                  <wp:docPr id="2002587816" name="Image 3" descr="Une image contenant texte, capture d’écran, conception&#10;&#10;Le contenu généré par l’IA peut être incorrect."/>
+                  <wp:cNvGraphicFramePr>
+                    <a:graphicFrameLocks xmlns:a="http://schemas.openxmlformats.org/drawingml/2006/main" noChangeAspect="1"/>
+                  </wp:cNvGraphicFramePr>
+                  <a:graphic xmlns:a="http://schemas.openxmlformats.org/drawingml/2006/main">
+                    <a:graphicData uri="http://schemas.openxmlformats.org/drawingml/2006/picture">
+                      <pic:pic xmlns:pic="http://schemas.openxmlformats.org/drawingml/2006/picture">
+                        <pic:nvPicPr>
+                          <pic:cNvPr id="2002587816" name="Image 3" descr="Une image contenant texte, capture d’écran, conception&#10;&#10;Le contenu généré par l’IA peut être incorrect."/>
+                          <pic:cNvPicPr/>
+                        </pic:nvPicPr>
+                        <pic:blipFill>
+                          <a:blip r:embed="rId5">
+                            <a:extLst>
+                              <a:ext uri="{28A0092B-C50C-407E-A947-70E740481C1C}">
+                                <a14:useLocalDpi xmlns:a14="http://schemas.microsoft.com/office/drawing/2010/main" val="0"/>
+                              </a:ext>
+                            </a:extLst>
+                          </a:blip>
+                          <a:stretch>
+                            <a:fillRect/>
+                          </a:stretch>
+                        </pic:blipFill>
+                        <pic:spPr>
+                          <a:xfrm>
+                            <a:off x="0" y="0"/>
+                            <a:ext cx="5760720" cy="2939415"/>
+                          </a:xfrm>
+                          <a:prstGeom prst="rect">
+                            <a:avLst/>
+                          </a:prstGeom>
+                        </pic:spPr>
+                      </pic:pic>
+                    </a:graphicData>
+                  </a:graphic>
+                </wp:inline>
+              </w:drawing>
+            </w:r>
+          </w:p>
+        </w:tc>
+      </w:tr>
+    </w:tbl>
+    <w:p/>
     <w:p>
       <w:pPr>
         <w:rPr>
@@ -294,6 +364,7 @@
         <w:rPr>
           <w:rFonts w:ascii="Segoe UI Emoji" w:hAnsi="Segoe UI Emoji" w:cs="Segoe UI Emoji"/>
         </w:rPr>
+        <w:lastRenderedPageBreak/>
         <w:t>✅</w:t>
       </w:r>
       <w:r>
@@ -403,7 +474,7 @@
         <w:tblLook w:val="04A0" w:firstRow="1" w:lastRow="0" w:firstColumn="1" w:lastColumn="0" w:noHBand="0" w:noVBand="1"/>
       </w:tblPr>
       <w:tblGrid>
-        <w:gridCol w:w="1298"/>
+        <w:gridCol w:w="1357"/>
         <w:gridCol w:w="4719"/>
       </w:tblGrid>
       <w:tr>
@@ -538,7 +609,6 @@
                 <w:b/>
                 <w:bCs/>
               </w:rPr>
-              <w:lastRenderedPageBreak/>
               <w:t>Flask</w:t>
             </w:r>
           </w:p>
@@ -655,6 +725,64 @@
           </w:p>
         </w:tc>
       </w:tr>
+      <w:tr>
+        <w:trPr>
+          <w:tblCellSpacing w:w="15" w:type="dxa"/>
+        </w:trPr>
+        <w:tc>
+          <w:tcPr>
+            <w:tcW w:w="0" w:type="auto"/>
+            <w:vAlign w:val="center"/>
+          </w:tcPr>
+          <w:p>
+            <w:pPr>
+              <w:rPr>
+                <w:b/>
+                <w:bCs/>
+              </w:rPr>
+            </w:pPr>
+            <w:r>
+              <w:rPr>
+                <w:b/>
+                <w:bCs/>
+              </w:rPr>
+              <w:t>Dash (</w:t>
+            </w:r>
+            <w:proofErr w:type="spellStart"/>
+            <w:r>
+              <w:rPr>
+                <w:b/>
+                <w:bCs/>
+              </w:rPr>
+              <w:t>Plotly</w:t>
+            </w:r>
+            <w:proofErr w:type="spellEnd"/>
+            <w:r>
+              <w:rPr>
+                <w:b/>
+                <w:bCs/>
+              </w:rPr>
+              <w:t>)</w:t>
+            </w:r>
+          </w:p>
+        </w:tc>
+        <w:tc>
+          <w:tcPr>
+            <w:tcW w:w="0" w:type="auto"/>
+            <w:vAlign w:val="center"/>
+          </w:tcPr>
+          <w:p>
+            <w:proofErr w:type="gramStart"/>
+            <w:r>
+              <w:t>création</w:t>
+            </w:r>
+            <w:proofErr w:type="gramEnd"/>
+            <w:r>
+              <w:t xml:space="preserve"> d'applications web</w:t>
+            </w:r>
+          </w:p>
+        </w:tc>
+      </w:tr>
     </w:tbl>
     <w:p/>
     <w:p>
@@ -860,6 +988,7 @@
         </w:numPr>
       </w:pPr>
       <w:r>
+        <w:lastRenderedPageBreak/>
         <w:t>Création des agents (donneurs, bénéficiaires, transporteurs).</w:t>
       </w:r>
     </w:p>
@@ -1029,7 +1158,6 @@
         </w:numPr>
       </w:pPr>
       <w:r>
-        <w:lastRenderedPageBreak/>
         <w:t>Vert = Bénéficiaire</w:t>
       </w:r>
     </w:p>
@@ -1436,6 +1564,7 @@
     </w:p>
     <w:p>
       <w:r>
+        <w:lastRenderedPageBreak/>
         <w:pict w14:anchorId="05752F40">
           <v:rect id="_x0000_i1079" style="width:0;height:1.5pt" o:hralign="center" o:hrstd="t" o:hr="t" fillcolor="#a0a0a0" stroked="f"/>
         </w:pict>
@@ -1568,7 +1697,6 @@
           <w:b/>
           <w:bCs/>
         </w:rPr>
-        <w:lastRenderedPageBreak/>
         <w:t>📊</w:t>
       </w:r>
       <w:r>
@@ -1888,7 +2016,7 @@
         </w:rPr>
         <w:t xml:space="preserve">Puis ouvre </w:t>
       </w:r>
-      <w:hyperlink r:id="rId5" w:tgtFrame="_new" w:history="1">
+      <w:hyperlink r:id="rId6" w:tgtFrame="_new" w:history="1">
         <w:r>
           <w:rPr>
             <w:rStyle w:val="Lienhypertexte"/>
@@ -1905,6 +2033,2157 @@
       </w:r>
     </w:p>
     <w:p/>
+    <w:p>
+      <w:pPr>
+        <w:pStyle w:val="Titre1"/>
+        <w:numPr>
+          <w:ilvl w:val="0"/>
+          <w:numId w:val="13"/>
+        </w:numPr>
+      </w:pPr>
+      <w:r>
+        <w:lastRenderedPageBreak/>
+        <w:t>Interface de Visualisation Dash pour la Simulation de Livraison Alimentaire</w:t>
+      </w:r>
+    </w:p>
+    <w:tbl>
+      <w:tblPr>
+        <w:tblStyle w:val="Grilledutableau"/>
+        <w:tblW w:w="0" w:type="auto"/>
+        <w:tblLook w:val="04A0" w:firstRow="1" w:lastRow="0" w:firstColumn="1" w:lastColumn="0" w:noHBand="0" w:noVBand="1"/>
+      </w:tblPr>
+      <w:tblGrid>
+        <w:gridCol w:w="9062"/>
+      </w:tblGrid>
+      <w:tr>
+        <w:tc>
+          <w:tcPr>
+            <w:tcW w:w="9062" w:type="dxa"/>
+          </w:tcPr>
+          <w:p>
+            <w:r>
+              <w:rPr>
+                <w:noProof/>
+              </w:rPr>
+              <w:drawing>
+                <wp:inline distT="0" distB="0" distL="0" distR="0" wp14:anchorId="7436EB00" wp14:editId="40CAC7D3">
+                  <wp:extent cx="5760720" cy="2583815"/>
+                  <wp:effectExtent l="0" t="0" r="0" b="6985"/>
+                  <wp:docPr id="1556069707" name="Image 2" descr="Une image contenant texte, capture d’écran, Police, ligne&#10;&#10;Le contenu généré par l’IA peut être incorrect."/>
+                  <wp:cNvGraphicFramePr>
+                    <a:graphicFrameLocks xmlns:a="http://schemas.openxmlformats.org/drawingml/2006/main" noChangeAspect="1"/>
+                  </wp:cNvGraphicFramePr>
+                  <a:graphic xmlns:a="http://schemas.openxmlformats.org/drawingml/2006/main">
+                    <a:graphicData uri="http://schemas.openxmlformats.org/drawingml/2006/picture">
+                      <pic:pic xmlns:pic="http://schemas.openxmlformats.org/drawingml/2006/picture">
+                        <pic:nvPicPr>
+                          <pic:cNvPr id="1556069707" name="Image 2" descr="Une image contenant texte, capture d’écran, Police, ligne&#10;&#10;Le contenu généré par l’IA peut être incorrect."/>
+                          <pic:cNvPicPr/>
+                        </pic:nvPicPr>
+                        <pic:blipFill>
+                          <a:blip r:embed="rId7" cstate="print">
+                            <a:extLst>
+                              <a:ext uri="{28A0092B-C50C-407E-A947-70E740481C1C}">
+                                <a14:useLocalDpi xmlns:a14="http://schemas.microsoft.com/office/drawing/2010/main" val="0"/>
+                              </a:ext>
+                            </a:extLst>
+                          </a:blip>
+                          <a:stretch>
+                            <a:fillRect/>
+                          </a:stretch>
+                        </pic:blipFill>
+                        <pic:spPr>
+                          <a:xfrm>
+                            <a:off x="0" y="0"/>
+                            <a:ext cx="5760720" cy="2583815"/>
+                          </a:xfrm>
+                          <a:prstGeom prst="rect">
+                            <a:avLst/>
+                          </a:prstGeom>
+                        </pic:spPr>
+                      </pic:pic>
+                    </a:graphicData>
+                  </a:graphic>
+                </wp:inline>
+              </w:drawing>
+            </w:r>
+          </w:p>
+        </w:tc>
+      </w:tr>
+    </w:tbl>
+    <w:p/>
+    <w:p>
+      <w:proofErr w:type="gramStart"/>
+      <w:r>
+        <w:t>l'interface</w:t>
+      </w:r>
+      <w:proofErr w:type="gramEnd"/>
+      <w:r>
+        <w:t xml:space="preserve"> de visualisation construite avec </w:t>
+      </w:r>
+      <w:proofErr w:type="spellStart"/>
+      <w:r>
+        <w:rPr>
+          <w:b/>
+          <w:bCs/>
+        </w:rPr>
+        <w:t>Plotly</w:t>
+      </w:r>
+      <w:proofErr w:type="spellEnd"/>
+      <w:r>
+        <w:rPr>
+          <w:b/>
+          <w:bCs/>
+        </w:rPr>
+        <w:t xml:space="preserve"> Dash</w:t>
+      </w:r>
+      <w:r>
+        <w:t xml:space="preserve"> pour une simulation de distribution alimentaire, basée sur un modèle agent Mesa. Cette interface permet d'analyser les performances, les activités des agents et de produire des prédictions sur les livraisons à partir de la base de données cleaned_food_wastage_data.csv.</w:t>
+      </w:r>
+    </w:p>
+    <w:p>
+      <w:r>
+        <w:t>L'objectif est de respecter rigoureusement les exigences pédagogiques suivantes :</w:t>
+      </w:r>
+    </w:p>
+    <w:p>
+      <w:pPr>
+        <w:numPr>
+          <w:ilvl w:val="0"/>
+          <w:numId w:val="14"/>
+        </w:numPr>
+      </w:pPr>
+      <w:r>
+        <w:t>Intégration des données du modèle Mesa avec Dash</w:t>
+      </w:r>
+    </w:p>
+    <w:p>
+      <w:pPr>
+        <w:numPr>
+          <w:ilvl w:val="0"/>
+          <w:numId w:val="14"/>
+        </w:numPr>
+      </w:pPr>
+      <w:r>
+        <w:t>Trois onglets (Métriques, Logs Agents, Prédictions)</w:t>
+      </w:r>
+    </w:p>
+    <w:p>
+      <w:pPr>
+        <w:numPr>
+          <w:ilvl w:val="0"/>
+          <w:numId w:val="14"/>
+        </w:numPr>
+      </w:pPr>
+      <w:r>
+        <w:t>Filtres interactifs prévus</w:t>
+      </w:r>
+    </w:p>
+    <w:p>
+      <w:pPr>
+        <w:numPr>
+          <w:ilvl w:val="0"/>
+          <w:numId w:val="14"/>
+        </w:numPr>
+      </w:pPr>
+      <w:r>
+        <w:t>Affichage : graphique temporel, diagramme circulaire, carte thermique</w:t>
+      </w:r>
+    </w:p>
+    <w:p>
+      <w:r>
+        <w:pict w14:anchorId="641C3EFD">
+          <v:rect id="_x0000_i1095" style="width:0;height:1.5pt" o:hralign="center" o:hrstd="t" o:hr="t" fillcolor="#a0a0a0" stroked="f"/>
+        </w:pict>
+      </w:r>
+    </w:p>
+    <w:p/>
+    <w:p>
+      <w:pPr>
+        <w:rPr>
+          <w:b/>
+          <w:bCs/>
+        </w:rPr>
+      </w:pPr>
+      <w:r>
+        <w:rPr>
+          <w:rFonts w:ascii="Segoe UI Emoji" w:hAnsi="Segoe UI Emoji" w:cs="Segoe UI Emoji"/>
+          <w:b/>
+          <w:bCs/>
+        </w:rPr>
+        <w:t>🧩</w:t>
+      </w:r>
+      <w:r>
+        <w:rPr>
+          <w:b/>
+          <w:bCs/>
+        </w:rPr>
+        <w:t xml:space="preserve"> </w:t>
+      </w:r>
+      <w:r>
+        <w:rPr>
+          <w:b/>
+          <w:bCs/>
+        </w:rPr>
+        <w:t>Structure du fichier dash_gui.py</w:t>
+      </w:r>
+    </w:p>
+    <w:p>
+      <w:pPr>
+        <w:rPr>
+          <w:b/>
+          <w:bCs/>
+          <w:lang w:val="en-US"/>
+        </w:rPr>
+      </w:pPr>
+      <w:proofErr w:type="spellStart"/>
+      <w:r>
+        <w:rPr>
+          <w:b/>
+          <w:bCs/>
+          <w:lang w:val="en-US"/>
+        </w:rPr>
+        <w:t>Chargement</w:t>
+      </w:r>
+      <w:proofErr w:type="spellEnd"/>
+      <w:r>
+        <w:rPr>
+          <w:b/>
+          <w:bCs/>
+          <w:lang w:val="en-US"/>
+        </w:rPr>
+        <w:t xml:space="preserve"> des données CSV</w:t>
+      </w:r>
+    </w:p>
+    <w:p>
+      <w:pPr>
+        <w:pStyle w:val="Paragraphedeliste"/>
+        <w:rPr>
+          <w:b/>
+          <w:bCs/>
+          <w:i/>
+          <w:iCs/>
+          <w:sz w:val="24"/>
+          <w:szCs w:val="24"/>
+          <w:lang w:val="en-US"/>
+        </w:rPr>
+      </w:pPr>
+      <w:proofErr w:type="spellStart"/>
+      <w:r>
+        <w:rPr>
+          <w:b/>
+          <w:bCs/>
+          <w:i/>
+          <w:iCs/>
+          <w:sz w:val="24"/>
+          <w:szCs w:val="24"/>
+          <w:highlight w:val="yellow"/>
+          <w:lang w:val="en-US"/>
+        </w:rPr>
+        <w:t>food_data</w:t>
+      </w:r>
+      <w:proofErr w:type="spellEnd"/>
+      <w:r>
+        <w:rPr>
+          <w:b/>
+          <w:bCs/>
+          <w:i/>
+          <w:iCs/>
+          <w:sz w:val="24"/>
+          <w:szCs w:val="24"/>
+          <w:highlight w:val="yellow"/>
+          <w:lang w:val="en-US"/>
+        </w:rPr>
+        <w:t xml:space="preserve"> = </w:t>
+      </w:r>
+      <w:proofErr w:type="spellStart"/>
+      <w:proofErr w:type="gramStart"/>
+      <w:r>
+        <w:rPr>
+          <w:b/>
+          <w:bCs/>
+          <w:i/>
+          <w:iCs/>
+          <w:sz w:val="24"/>
+          <w:szCs w:val="24"/>
+          <w:highlight w:val="yellow"/>
+          <w:lang w:val="en-US"/>
+        </w:rPr>
+        <w:t>pd.read</w:t>
+      </w:r>
+      <w:proofErr w:type="gramEnd"/>
+      <w:r>
+        <w:rPr>
+          <w:b/>
+          <w:bCs/>
+          <w:i/>
+          <w:iCs/>
+          <w:sz w:val="24"/>
+          <w:szCs w:val="24"/>
+          <w:highlight w:val="yellow"/>
+          <w:lang w:val="en-US"/>
+        </w:rPr>
+        <w:t>_csv</w:t>
+      </w:r>
+      <w:proofErr w:type="spellEnd"/>
+      <w:r>
+        <w:rPr>
+          <w:b/>
+          <w:bCs/>
+          <w:i/>
+          <w:iCs/>
+          <w:sz w:val="24"/>
+          <w:szCs w:val="24"/>
+          <w:highlight w:val="yellow"/>
+          <w:lang w:val="en-US"/>
+        </w:rPr>
+        <w:t>("data/cleaned_food_wastage_data.csv")</w:t>
+      </w:r>
+    </w:p>
+    <w:p>
+      <w:pPr>
+        <w:pStyle w:val="Paragraphedeliste"/>
+      </w:pPr>
+      <w:r>
+        <w:t xml:space="preserve">La base contient les colonnes comme : </w:t>
+      </w:r>
+      <w:proofErr w:type="spellStart"/>
+      <w:r>
+        <w:t>type_of_food</w:t>
+      </w:r>
+      <w:proofErr w:type="spellEnd"/>
+      <w:r>
+        <w:t xml:space="preserve">, </w:t>
+      </w:r>
+      <w:proofErr w:type="spellStart"/>
+      <w:r>
+        <w:t>geographical_location</w:t>
+      </w:r>
+      <w:proofErr w:type="spellEnd"/>
+      <w:r>
+        <w:t xml:space="preserve">, </w:t>
+      </w:r>
+      <w:proofErr w:type="spellStart"/>
+      <w:r>
+        <w:t>wastage_food_amount</w:t>
+      </w:r>
+      <w:proofErr w:type="spellEnd"/>
+      <w:r>
+        <w:t>, etc.</w:t>
+      </w:r>
+    </w:p>
+    <w:p>
+      <w:pPr>
+        <w:rPr>
+          <w:b/>
+          <w:bCs/>
+        </w:rPr>
+      </w:pPr>
+      <w:r>
+        <w:rPr>
+          <w:b/>
+          <w:bCs/>
+        </w:rPr>
+        <w:t>Initialisation de l'application Dash</w:t>
+      </w:r>
+    </w:p>
+    <w:p>
+      <w:pPr>
+        <w:pStyle w:val="Paragraphedeliste"/>
+        <w:rPr>
+          <w:b/>
+          <w:bCs/>
+          <w:highlight w:val="yellow"/>
+          <w:lang w:val="en-US"/>
+        </w:rPr>
+      </w:pPr>
+      <w:r>
+        <w:rPr>
+          <w:b/>
+          <w:bCs/>
+          <w:highlight w:val="yellow"/>
+          <w:lang w:val="en-US"/>
+        </w:rPr>
+        <w:t>server = Flask(__name__)</w:t>
+      </w:r>
+    </w:p>
+    <w:p>
+      <w:pPr>
+        <w:pStyle w:val="Paragraphedeliste"/>
+        <w:rPr>
+          <w:b/>
+          <w:bCs/>
+          <w:lang w:val="en-US"/>
+        </w:rPr>
+      </w:pPr>
+      <w:r>
+        <w:rPr>
+          <w:b/>
+          <w:bCs/>
+          <w:highlight w:val="yellow"/>
+          <w:lang w:val="en-US"/>
+        </w:rPr>
+        <w:t xml:space="preserve">app = </w:t>
+      </w:r>
+      <w:proofErr w:type="spellStart"/>
+      <w:proofErr w:type="gramStart"/>
+      <w:r>
+        <w:rPr>
+          <w:b/>
+          <w:bCs/>
+          <w:highlight w:val="yellow"/>
+          <w:lang w:val="en-US"/>
+        </w:rPr>
+        <w:t>dash.Dash</w:t>
+      </w:r>
+      <w:proofErr w:type="spellEnd"/>
+      <w:proofErr w:type="gramEnd"/>
+      <w:r>
+        <w:rPr>
+          <w:b/>
+          <w:bCs/>
+          <w:highlight w:val="yellow"/>
+          <w:lang w:val="en-US"/>
+        </w:rPr>
+        <w:t xml:space="preserve">(__name__, server=server, </w:t>
+      </w:r>
+      <w:proofErr w:type="spellStart"/>
+      <w:r>
+        <w:rPr>
+          <w:b/>
+          <w:bCs/>
+          <w:highlight w:val="yellow"/>
+          <w:lang w:val="en-US"/>
+        </w:rPr>
+        <w:t>url_base_pathname</w:t>
+      </w:r>
+      <w:proofErr w:type="spellEnd"/>
+      <w:r>
+        <w:rPr>
+          <w:b/>
+          <w:bCs/>
+          <w:highlight w:val="yellow"/>
+          <w:lang w:val="en-US"/>
+        </w:rPr>
+        <w:t>="/dash/", ...)</w:t>
+      </w:r>
+    </w:p>
+    <w:p>
+      <w:pPr>
+        <w:rPr>
+          <w:b/>
+          <w:bCs/>
+        </w:rPr>
+      </w:pPr>
+      <w:r>
+        <w:rPr>
+          <w:b/>
+          <w:bCs/>
+        </w:rPr>
+        <w:t>Fonction de simulation des métriques</w:t>
+      </w:r>
+    </w:p>
+    <w:p>
+      <w:r>
+        <w:lastRenderedPageBreak/>
+        <w:t>Fonction temporaire simulant les données dynamiques du modèle (Mesa à connecter plus tard).</w:t>
+      </w:r>
+    </w:p>
+    <w:tbl>
+      <w:tblPr>
+        <w:tblStyle w:val="Grilledutableau"/>
+        <w:tblW w:w="0" w:type="auto"/>
+        <w:tblLook w:val="04A0" w:firstRow="1" w:lastRow="0" w:firstColumn="1" w:lastColumn="0" w:noHBand="0" w:noVBand="1"/>
+      </w:tblPr>
+      <w:tblGrid>
+        <w:gridCol w:w="9062"/>
+      </w:tblGrid>
+      <w:tr>
+        <w:tc>
+          <w:tcPr>
+            <w:tcW w:w="9062" w:type="dxa"/>
+          </w:tcPr>
+          <w:p>
+            <w:r>
+              <w:rPr>
+                <w:noProof/>
+              </w:rPr>
+              <w:drawing>
+                <wp:inline distT="0" distB="0" distL="0" distR="0" wp14:anchorId="727C057E" wp14:editId="1639B89C">
+                  <wp:extent cx="5760720" cy="1379220"/>
+                  <wp:effectExtent l="0" t="0" r="0" b="0"/>
+                  <wp:docPr id="443322564" name="Image 1" descr="Une image contenant texte, capture d’écran, Police&#10;&#10;Le contenu généré par l’IA peut être incorrect."/>
+                  <wp:cNvGraphicFramePr>
+                    <a:graphicFrameLocks xmlns:a="http://schemas.openxmlformats.org/drawingml/2006/main" noChangeAspect="1"/>
+                  </wp:cNvGraphicFramePr>
+                  <a:graphic xmlns:a="http://schemas.openxmlformats.org/drawingml/2006/main">
+                    <a:graphicData uri="http://schemas.openxmlformats.org/drawingml/2006/picture">
+                      <pic:pic xmlns:pic="http://schemas.openxmlformats.org/drawingml/2006/picture">
+                        <pic:nvPicPr>
+                          <pic:cNvPr id="443322564" name="Image 1" descr="Une image contenant texte, capture d’écran, Police&#10;&#10;Le contenu généré par l’IA peut être incorrect."/>
+                          <pic:cNvPicPr/>
+                        </pic:nvPicPr>
+                        <pic:blipFill>
+                          <a:blip r:embed="rId8">
+                            <a:extLst>
+                              <a:ext uri="{28A0092B-C50C-407E-A947-70E740481C1C}">
+                                <a14:useLocalDpi xmlns:a14="http://schemas.microsoft.com/office/drawing/2010/main" val="0"/>
+                              </a:ext>
+                            </a:extLst>
+                          </a:blip>
+                          <a:stretch>
+                            <a:fillRect/>
+                          </a:stretch>
+                        </pic:blipFill>
+                        <pic:spPr>
+                          <a:xfrm>
+                            <a:off x="0" y="0"/>
+                            <a:ext cx="5760720" cy="1379220"/>
+                          </a:xfrm>
+                          <a:prstGeom prst="rect">
+                            <a:avLst/>
+                          </a:prstGeom>
+                        </pic:spPr>
+                      </pic:pic>
+                    </a:graphicData>
+                  </a:graphic>
+                </wp:inline>
+              </w:drawing>
+            </w:r>
+          </w:p>
+        </w:tc>
+      </w:tr>
+    </w:tbl>
+    <w:p/>
+    <w:p>
+      <w:pPr>
+        <w:rPr>
+          <w:b/>
+          <w:bCs/>
+        </w:rPr>
+      </w:pPr>
+      <w:proofErr w:type="spellStart"/>
+      <w:r>
+        <w:rPr>
+          <w:b/>
+          <w:bCs/>
+        </w:rPr>
+        <w:t>Layout</w:t>
+      </w:r>
+      <w:proofErr w:type="spellEnd"/>
+      <w:r>
+        <w:rPr>
+          <w:b/>
+          <w:bCs/>
+        </w:rPr>
+        <w:t xml:space="preserve"> et </w:t>
+      </w:r>
+      <w:proofErr w:type="spellStart"/>
+      <w:r>
+        <w:rPr>
+          <w:b/>
+          <w:bCs/>
+        </w:rPr>
+        <w:t>tabs</w:t>
+      </w:r>
+      <w:proofErr w:type="spellEnd"/>
+      <w:r>
+        <w:rPr>
+          <w:b/>
+          <w:bCs/>
+        </w:rPr>
+        <w:t xml:space="preserve"> Dash</w:t>
+      </w:r>
+    </w:p>
+    <w:p>
+      <w:r>
+        <w:t xml:space="preserve">3 onglets sont prévus avec le composant </w:t>
+      </w:r>
+      <w:proofErr w:type="spellStart"/>
+      <w:proofErr w:type="gramStart"/>
+      <w:r>
+        <w:t>dcc.Tabs</w:t>
+      </w:r>
+      <w:proofErr w:type="spellEnd"/>
+      <w:proofErr w:type="gramEnd"/>
+      <w:r>
+        <w:t xml:space="preserve"> :</w:t>
+      </w:r>
+    </w:p>
+    <w:p>
+      <w:pPr>
+        <w:pStyle w:val="Paragraphedeliste"/>
+        <w:numPr>
+          <w:ilvl w:val="0"/>
+          <w:numId w:val="15"/>
+        </w:numPr>
+      </w:pPr>
+      <w:proofErr w:type="gramStart"/>
+      <w:r>
+        <w:rPr>
+          <w:b/>
+          <w:bCs/>
+          <w:color w:val="215E99" w:themeColor="text2" w:themeTint="BF"/>
+          <w:sz w:val="24"/>
+          <w:szCs w:val="24"/>
+        </w:rPr>
+        <w:t>tab</w:t>
+      </w:r>
+      <w:proofErr w:type="gramEnd"/>
+      <w:r>
+        <w:rPr>
+          <w:b/>
+          <w:bCs/>
+          <w:color w:val="215E99" w:themeColor="text2" w:themeTint="BF"/>
+          <w:sz w:val="24"/>
+          <w:szCs w:val="24"/>
+        </w:rPr>
+        <w:t>-</w:t>
+      </w:r>
+      <w:proofErr w:type="spellStart"/>
+      <w:r>
+        <w:rPr>
+          <w:b/>
+          <w:bCs/>
+          <w:color w:val="215E99" w:themeColor="text2" w:themeTint="BF"/>
+          <w:sz w:val="24"/>
+          <w:szCs w:val="24"/>
+        </w:rPr>
+        <w:t>metrics</w:t>
+      </w:r>
+      <w:proofErr w:type="spellEnd"/>
+      <w:r>
+        <w:rPr>
+          <w:color w:val="215E99" w:themeColor="text2" w:themeTint="BF"/>
+          <w:sz w:val="24"/>
+          <w:szCs w:val="24"/>
+        </w:rPr>
+        <w:t xml:space="preserve"> </w:t>
+      </w:r>
+      <w:r>
+        <w:t>: Graphiques en direct</w:t>
+      </w:r>
+    </w:p>
+    <w:p>
+      <w:pPr>
+        <w:pStyle w:val="Paragraphedeliste"/>
+        <w:numPr>
+          <w:ilvl w:val="0"/>
+          <w:numId w:val="15"/>
+        </w:numPr>
+      </w:pPr>
+      <w:proofErr w:type="gramStart"/>
+      <w:r>
+        <w:rPr>
+          <w:b/>
+          <w:bCs/>
+          <w:color w:val="215E99" w:themeColor="text2" w:themeTint="BF"/>
+          <w:sz w:val="24"/>
+          <w:szCs w:val="24"/>
+        </w:rPr>
+        <w:t>tab</w:t>
+      </w:r>
+      <w:proofErr w:type="gramEnd"/>
+      <w:r>
+        <w:rPr>
+          <w:b/>
+          <w:bCs/>
+          <w:color w:val="215E99" w:themeColor="text2" w:themeTint="BF"/>
+          <w:sz w:val="24"/>
+          <w:szCs w:val="24"/>
+        </w:rPr>
+        <w:t>-logs</w:t>
+      </w:r>
+      <w:r>
+        <w:rPr>
+          <w:color w:val="215E99" w:themeColor="text2" w:themeTint="BF"/>
+          <w:sz w:val="24"/>
+          <w:szCs w:val="24"/>
+        </w:rPr>
+        <w:t xml:space="preserve"> </w:t>
+      </w:r>
+      <w:r>
+        <w:t>: Logs simulés d'agents</w:t>
+      </w:r>
+    </w:p>
+    <w:p>
+      <w:pPr>
+        <w:pStyle w:val="Paragraphedeliste"/>
+        <w:numPr>
+          <w:ilvl w:val="0"/>
+          <w:numId w:val="15"/>
+        </w:numPr>
+      </w:pPr>
+      <w:proofErr w:type="gramStart"/>
+      <w:r>
+        <w:rPr>
+          <w:color w:val="215E99" w:themeColor="text2" w:themeTint="BF"/>
+          <w:sz w:val="24"/>
+          <w:szCs w:val="24"/>
+        </w:rPr>
+        <w:t>tab</w:t>
+      </w:r>
+      <w:proofErr w:type="gramEnd"/>
+      <w:r>
+        <w:rPr>
+          <w:color w:val="215E99" w:themeColor="text2" w:themeTint="BF"/>
+          <w:sz w:val="24"/>
+          <w:szCs w:val="24"/>
+        </w:rPr>
+        <w:t>-</w:t>
+      </w:r>
+      <w:proofErr w:type="spellStart"/>
+      <w:r>
+        <w:rPr>
+          <w:color w:val="215E99" w:themeColor="text2" w:themeTint="BF"/>
+          <w:sz w:val="24"/>
+          <w:szCs w:val="24"/>
+        </w:rPr>
+        <w:t>predictions</w:t>
+      </w:r>
+      <w:proofErr w:type="spellEnd"/>
+      <w:r>
+        <w:rPr>
+          <w:color w:val="215E99" w:themeColor="text2" w:themeTint="BF"/>
+          <w:sz w:val="24"/>
+          <w:szCs w:val="24"/>
+        </w:rPr>
+        <w:t xml:space="preserve"> </w:t>
+      </w:r>
+      <w:r>
+        <w:t>: Prévision du volume</w:t>
+      </w:r>
+    </w:p>
+    <w:p>
+      <w:pPr>
+        <w:rPr>
+          <w:b/>
+          <w:bCs/>
+        </w:rPr>
+      </w:pPr>
+      <w:r>
+        <w:rPr>
+          <w:b/>
+          <w:bCs/>
+        </w:rPr>
+        <w:t>Callbacks principaux</w:t>
+      </w:r>
+    </w:p>
+    <w:p>
+      <w:r>
+        <w:t>En fonction de l'onglet actif, le contenu est généré dynamiquement :</w:t>
+      </w:r>
+    </w:p>
+    <w:p>
+      <w:pPr>
+        <w:rPr>
+          <w:b/>
+          <w:bCs/>
+        </w:rPr>
+      </w:pPr>
+      <w:r>
+        <w:rPr>
+          <w:b/>
+          <w:bCs/>
+        </w:rPr>
+        <w:t>1. Graphiques des métriques</w:t>
+      </w:r>
+    </w:p>
+    <w:p>
+      <w:pPr>
+        <w:pStyle w:val="Paragraphedeliste"/>
+        <w:numPr>
+          <w:ilvl w:val="0"/>
+          <w:numId w:val="16"/>
+        </w:numPr>
+      </w:pPr>
+      <w:proofErr w:type="spellStart"/>
+      <w:proofErr w:type="gramStart"/>
+      <w:r>
+        <w:rPr>
+          <w:b/>
+          <w:bCs/>
+          <w:color w:val="215E99" w:themeColor="text2" w:themeTint="BF"/>
+          <w:sz w:val="28"/>
+          <w:szCs w:val="28"/>
+        </w:rPr>
+        <w:t>px.line</w:t>
+      </w:r>
+      <w:proofErr w:type="spellEnd"/>
+      <w:proofErr w:type="gramEnd"/>
+      <w:r>
+        <w:rPr>
+          <w:color w:val="215E99" w:themeColor="text2" w:themeTint="BF"/>
+          <w:sz w:val="28"/>
+          <w:szCs w:val="28"/>
+        </w:rPr>
+        <w:t xml:space="preserve"> </w:t>
+      </w:r>
+      <w:r>
+        <w:t>: évolution temporelle des livraisons</w:t>
+      </w:r>
+    </w:p>
+    <w:p>
+      <w:pPr>
+        <w:pStyle w:val="Paragraphedeliste"/>
+        <w:numPr>
+          <w:ilvl w:val="0"/>
+          <w:numId w:val="16"/>
+        </w:numPr>
+      </w:pPr>
+      <w:proofErr w:type="spellStart"/>
+      <w:r>
+        <w:rPr>
+          <w:b/>
+          <w:bCs/>
+          <w:color w:val="215E99" w:themeColor="text2" w:themeTint="BF"/>
+          <w:sz w:val="24"/>
+          <w:szCs w:val="24"/>
+        </w:rPr>
+        <w:t>px.pie</w:t>
+      </w:r>
+      <w:proofErr w:type="spellEnd"/>
+      <w:r>
+        <w:rPr>
+          <w:color w:val="215E99" w:themeColor="text2" w:themeTint="BF"/>
+          <w:sz w:val="24"/>
+          <w:szCs w:val="24"/>
+        </w:rPr>
+        <w:t xml:space="preserve"> </w:t>
+      </w:r>
+      <w:r>
+        <w:t>: répartition des types de nourriture</w:t>
+      </w:r>
+    </w:p>
+    <w:p>
+      <w:pPr>
+        <w:pStyle w:val="Paragraphedeliste"/>
+        <w:numPr>
+          <w:ilvl w:val="0"/>
+          <w:numId w:val="16"/>
+        </w:numPr>
+      </w:pPr>
+      <w:proofErr w:type="spellStart"/>
+      <w:proofErr w:type="gramStart"/>
+      <w:r>
+        <w:rPr>
+          <w:b/>
+          <w:bCs/>
+          <w:color w:val="215E99" w:themeColor="text2" w:themeTint="BF"/>
+          <w:sz w:val="24"/>
+          <w:szCs w:val="24"/>
+        </w:rPr>
+        <w:t>px.density</w:t>
+      </w:r>
+      <w:proofErr w:type="gramEnd"/>
+      <w:r>
+        <w:rPr>
+          <w:b/>
+          <w:bCs/>
+          <w:color w:val="215E99" w:themeColor="text2" w:themeTint="BF"/>
+          <w:sz w:val="24"/>
+          <w:szCs w:val="24"/>
+        </w:rPr>
+        <w:t>_heatmap</w:t>
+      </w:r>
+      <w:proofErr w:type="spellEnd"/>
+      <w:r>
+        <w:rPr>
+          <w:color w:val="215E99" w:themeColor="text2" w:themeTint="BF"/>
+          <w:sz w:val="24"/>
+          <w:szCs w:val="24"/>
+        </w:rPr>
+        <w:t xml:space="preserve"> </w:t>
+      </w:r>
+      <w:r>
+        <w:t>: pénuries par région</w:t>
+      </w:r>
+    </w:p>
+    <w:p>
+      <w:pPr>
+        <w:rPr>
+          <w:b/>
+          <w:bCs/>
+        </w:rPr>
+      </w:pPr>
+      <w:r>
+        <w:rPr>
+          <w:b/>
+          <w:bCs/>
+        </w:rPr>
+        <w:t>2. Logs Agents</w:t>
+      </w:r>
+    </w:p>
+    <w:p>
+      <w:pPr>
+        <w:pStyle w:val="Paragraphedeliste"/>
+        <w:numPr>
+          <w:ilvl w:val="0"/>
+          <w:numId w:val="17"/>
+        </w:numPr>
+      </w:pPr>
+      <w:r>
+        <w:t>Liste simulée d'événements d'agents</w:t>
+      </w:r>
+    </w:p>
+    <w:p>
+      <w:pPr>
+        <w:rPr>
+          <w:b/>
+          <w:bCs/>
+        </w:rPr>
+      </w:pPr>
+      <w:r>
+        <w:rPr>
+          <w:b/>
+          <w:bCs/>
+        </w:rPr>
+        <w:t>3. Prédiction</w:t>
+      </w:r>
+    </w:p>
+    <w:p>
+      <w:pPr>
+        <w:pStyle w:val="Paragraphedeliste"/>
+        <w:numPr>
+          <w:ilvl w:val="0"/>
+          <w:numId w:val="18"/>
+        </w:numPr>
+      </w:pPr>
+      <w:r>
+        <w:t>Graphe de prévision de la demande future</w:t>
+      </w:r>
+    </w:p>
+    <w:p>
+      <w:r>
+        <w:pict w14:anchorId="67A74B11">
+          <v:rect id="_x0000_i1109" style="width:0;height:1.5pt" o:hralign="center" o:hrstd="t" o:hr="t" fillcolor="#a0a0a0" stroked="f"/>
+        </w:pict>
+      </w:r>
+    </w:p>
+    <w:p>
+      <w:pPr>
+        <w:rPr>
+          <w:b/>
+          <w:bCs/>
+        </w:rPr>
+      </w:pPr>
+      <w:r>
+        <w:rPr>
+          <w:rFonts w:ascii="Segoe UI Emoji" w:hAnsi="Segoe UI Emoji" w:cs="Segoe UI Emoji"/>
+          <w:b/>
+          <w:bCs/>
+        </w:rPr>
+        <w:t>🛠️</w:t>
+      </w:r>
+      <w:r>
+        <w:rPr>
+          <w:b/>
+          <w:bCs/>
+        </w:rPr>
+        <w:t xml:space="preserve"> Installation et lancement</w:t>
+      </w:r>
+    </w:p>
+    <w:p>
+      <w:pPr>
+        <w:rPr>
+          <w:b/>
+          <w:bCs/>
+        </w:rPr>
+      </w:pPr>
+      <w:r>
+        <w:rPr>
+          <w:b/>
+          <w:bCs/>
+        </w:rPr>
+        <w:t>1. Installer les dépendances</w:t>
+      </w:r>
+    </w:p>
+    <w:p>
+      <w:pPr>
+        <w:pStyle w:val="Paragraphedeliste"/>
+        <w:rPr>
+          <w:b/>
+          <w:bCs/>
+          <w:sz w:val="28"/>
+          <w:szCs w:val="28"/>
+          <w:lang w:val="en-US"/>
+        </w:rPr>
+      </w:pPr>
+      <w:proofErr w:type="gramStart"/>
+      <w:r>
+        <w:rPr>
+          <w:b/>
+          <w:bCs/>
+          <w:sz w:val="28"/>
+          <w:szCs w:val="28"/>
+          <w:highlight w:val="yellow"/>
+          <w:lang w:val="en-US"/>
+        </w:rPr>
+        <w:t>pip</w:t>
+      </w:r>
+      <w:proofErr w:type="gramEnd"/>
+      <w:r>
+        <w:rPr>
+          <w:b/>
+          <w:bCs/>
+          <w:sz w:val="28"/>
+          <w:szCs w:val="28"/>
+          <w:highlight w:val="yellow"/>
+          <w:lang w:val="en-US"/>
+        </w:rPr>
+        <w:t xml:space="preserve"> install dash </w:t>
+      </w:r>
+      <w:proofErr w:type="gramStart"/>
+      <w:r>
+        <w:rPr>
+          <w:b/>
+          <w:bCs/>
+          <w:sz w:val="28"/>
+          <w:szCs w:val="28"/>
+          <w:highlight w:val="yellow"/>
+          <w:lang w:val="en-US"/>
+        </w:rPr>
+        <w:t>pandas</w:t>
+      </w:r>
+      <w:proofErr w:type="gramEnd"/>
+      <w:r>
+        <w:rPr>
+          <w:b/>
+          <w:bCs/>
+          <w:sz w:val="28"/>
+          <w:szCs w:val="28"/>
+          <w:highlight w:val="yellow"/>
+          <w:lang w:val="en-US"/>
+        </w:rPr>
+        <w:t xml:space="preserve"> </w:t>
+      </w:r>
+      <w:proofErr w:type="spellStart"/>
+      <w:r>
+        <w:rPr>
+          <w:b/>
+          <w:bCs/>
+          <w:sz w:val="28"/>
+          <w:szCs w:val="28"/>
+          <w:highlight w:val="yellow"/>
+          <w:lang w:val="en-US"/>
+        </w:rPr>
+        <w:t>plotly</w:t>
+      </w:r>
+      <w:proofErr w:type="spellEnd"/>
+      <w:r>
+        <w:rPr>
+          <w:b/>
+          <w:bCs/>
+          <w:sz w:val="28"/>
+          <w:szCs w:val="28"/>
+          <w:highlight w:val="yellow"/>
+          <w:lang w:val="en-US"/>
+        </w:rPr>
+        <w:t xml:space="preserve"> flask</w:t>
+      </w:r>
+    </w:p>
+    <w:p>
+      <w:pPr>
+        <w:rPr>
+          <w:b/>
+          <w:bCs/>
+        </w:rPr>
+      </w:pPr>
+      <w:r>
+        <w:rPr>
+          <w:b/>
+          <w:bCs/>
+        </w:rPr>
+        <w:t>2. Structure du projet</w:t>
+      </w:r>
+    </w:p>
+    <w:p>
+      <w:pPr>
+        <w:pStyle w:val="Paragraphedeliste"/>
+      </w:pPr>
+      <w:proofErr w:type="gramStart"/>
+      <w:r>
+        <w:t>distribution</w:t>
+      </w:r>
+      <w:proofErr w:type="gramEnd"/>
+      <w:r>
+        <w:t>-alimentaire/</w:t>
+      </w:r>
+    </w:p>
+    <w:p>
+      <w:pPr>
+        <w:pStyle w:val="Paragraphedeliste"/>
+      </w:pPr>
+      <w:r>
+        <w:rPr>
+          <w:rFonts w:ascii="MS Gothic" w:eastAsia="MS Gothic" w:hAnsi="MS Gothic" w:cs="MS Gothic" w:hint="eastAsia"/>
+        </w:rPr>
+        <w:t>├</w:t>
+      </w:r>
+      <w:r>
+        <w:rPr>
+          <w:rFonts w:ascii="Aptos" w:hAnsi="Aptos" w:cs="Aptos"/>
+        </w:rPr>
+        <w:t>──</w:t>
+      </w:r>
+      <w:r>
+        <w:t xml:space="preserve"> Dashboard/</w:t>
+      </w:r>
+    </w:p>
+    <w:p>
+      <w:pPr>
+        <w:pStyle w:val="Paragraphedeliste"/>
+      </w:pPr>
+      <w:r>
+        <w:t>│   └── dash_gui.py</w:t>
+      </w:r>
+    </w:p>
+    <w:p>
+      <w:pPr>
+        <w:pStyle w:val="Paragraphedeliste"/>
+      </w:pPr>
+      <w:r>
+        <w:rPr>
+          <w:rFonts w:ascii="MS Gothic" w:eastAsia="MS Gothic" w:hAnsi="MS Gothic" w:cs="MS Gothic" w:hint="eastAsia"/>
+        </w:rPr>
+        <w:t>├</w:t>
+      </w:r>
+      <w:r>
+        <w:rPr>
+          <w:rFonts w:ascii="Aptos" w:hAnsi="Aptos" w:cs="Aptos"/>
+        </w:rPr>
+        <w:t>──</w:t>
+      </w:r>
+      <w:r>
+        <w:t xml:space="preserve"> data/</w:t>
+      </w:r>
+    </w:p>
+    <w:p>
+      <w:pPr>
+        <w:pStyle w:val="Paragraphedeliste"/>
+        <w:rPr>
+          <w:lang w:val="en-US"/>
+        </w:rPr>
+      </w:pPr>
+      <w:r>
+        <w:rPr>
+          <w:lang w:val="en-US"/>
+        </w:rPr>
+        <w:t>│   └── cleaned_food_wastage_data.csv</w:t>
+      </w:r>
+    </w:p>
+    <w:p>
+      <w:pPr>
+        <w:rPr>
+          <w:b/>
+          <w:bCs/>
+          <w:lang w:val="en-US"/>
+        </w:rPr>
+      </w:pPr>
+      <w:r>
+        <w:rPr>
+          <w:b/>
+          <w:bCs/>
+          <w:lang w:val="en-US"/>
+        </w:rPr>
+        <w:t xml:space="preserve">3. Lancer </w:t>
+      </w:r>
+      <w:proofErr w:type="spellStart"/>
+      <w:r>
+        <w:rPr>
+          <w:b/>
+          <w:bCs/>
+          <w:lang w:val="en-US"/>
+        </w:rPr>
+        <w:t>l'application</w:t>
+      </w:r>
+      <w:proofErr w:type="spellEnd"/>
+    </w:p>
+    <w:p>
+      <w:pPr>
+        <w:pStyle w:val="Paragraphedeliste"/>
+        <w:rPr>
+          <w:b/>
+          <w:bCs/>
+          <w:sz w:val="24"/>
+          <w:szCs w:val="24"/>
+        </w:rPr>
+      </w:pPr>
+      <w:proofErr w:type="gramStart"/>
+      <w:r>
+        <w:rPr>
+          <w:b/>
+          <w:bCs/>
+          <w:sz w:val="24"/>
+          <w:szCs w:val="24"/>
+          <w:highlight w:val="yellow"/>
+        </w:rPr>
+        <w:lastRenderedPageBreak/>
+        <w:t>python</w:t>
+      </w:r>
+      <w:proofErr w:type="gramEnd"/>
+      <w:r>
+        <w:rPr>
+          <w:b/>
+          <w:bCs/>
+          <w:sz w:val="24"/>
+          <w:szCs w:val="24"/>
+          <w:highlight w:val="yellow"/>
+        </w:rPr>
+        <w:t xml:space="preserve"> Dashboard/dash_gui.py</w:t>
+      </w:r>
+    </w:p>
+    <w:p>
+      <w:r>
+        <w:t xml:space="preserve">Puis accédez à </w:t>
+      </w:r>
+      <w:hyperlink r:id="rId9" w:history="1">
+        <w:r>
+          <w:rPr>
+            <w:rStyle w:val="Lienhypertexte"/>
+          </w:rPr>
+          <w:t>http://localhost:8051/dash/</w:t>
+        </w:r>
+      </w:hyperlink>
+      <w:r>
+        <w:t xml:space="preserve"> dans le navigateur.</w:t>
+      </w:r>
+    </w:p>
+    <w:p>
+      <w:r>
+        <w:pict w14:anchorId="17F7C157">
+          <v:rect id="_x0000_i1110" style="width:0;height:1.5pt" o:hralign="center" o:hrstd="t" o:hr="t" fillcolor="#a0a0a0" stroked="f"/>
+        </w:pict>
+      </w:r>
+    </w:p>
+    <w:p>
+      <w:pPr>
+        <w:pStyle w:val="Titre1"/>
+        <w:numPr>
+          <w:ilvl w:val="0"/>
+          <w:numId w:val="13"/>
+        </w:numPr>
+      </w:pPr>
+      <w:r>
+        <w:rPr>
+          <w:rFonts w:ascii="Segoe UI Emoji" w:hAnsi="Segoe UI Emoji" w:cs="Segoe UI Emoji"/>
+        </w:rPr>
+        <w:t>🧪</w:t>
+      </w:r>
+      <w:r>
+        <w:t xml:space="preserve"> Exécution en ligne de commande (CLI) – Documentation</w:t>
+      </w:r>
+    </w:p>
+    <w:p>
+      <w:pPr>
+        <w:ind w:left="360"/>
+      </w:pPr>
+      <w:r>
+        <w:t xml:space="preserve">Ce script permet de </w:t>
+      </w:r>
+      <w:r>
+        <w:rPr>
+          <w:b/>
+          <w:bCs/>
+        </w:rPr>
+        <w:t>lancer une simulation de distribution alimentaire directement depuis le terminal</w:t>
+      </w:r>
+      <w:r>
+        <w:t>, avec des paramètres personnalisés. Il est situé dans le fichier run_simulation.py.</w:t>
+      </w:r>
+    </w:p>
+    <w:p>
+      <w:r>
+        <w:pict w14:anchorId="30954CBF">
+          <v:rect id="_x0000_i1144" style="width:0;height:1.5pt" o:hralign="center" o:hrstd="t" o:hr="t" fillcolor="#a0a0a0" stroked="f"/>
+        </w:pict>
+      </w:r>
+    </w:p>
+    <w:p>
+      <w:pPr>
+        <w:rPr>
+          <w:b/>
+          <w:bCs/>
+        </w:rPr>
+      </w:pPr>
+      <w:r>
+        <w:rPr>
+          <w:rFonts w:ascii="Segoe UI Emoji" w:hAnsi="Segoe UI Emoji" w:cs="Segoe UI Emoji"/>
+          <w:b/>
+          <w:bCs/>
+        </w:rPr>
+        <w:t>🎯</w:t>
+      </w:r>
+      <w:r>
+        <w:rPr>
+          <w:b/>
+          <w:bCs/>
+        </w:rPr>
+        <w:t xml:space="preserve"> Objectif</w:t>
+      </w:r>
+    </w:p>
+    <w:p>
+      <w:pPr>
+        <w:pStyle w:val="Paragraphedeliste"/>
+      </w:pPr>
+      <w:r>
+        <w:t>Permettre :</w:t>
+      </w:r>
+    </w:p>
+    <w:p>
+      <w:pPr>
+        <w:pStyle w:val="Paragraphedeliste"/>
+        <w:numPr>
+          <w:ilvl w:val="0"/>
+          <w:numId w:val="19"/>
+        </w:numPr>
+      </w:pPr>
+      <w:proofErr w:type="gramStart"/>
+      <w:r>
+        <w:t>de</w:t>
+      </w:r>
+      <w:proofErr w:type="gramEnd"/>
+      <w:r>
+        <w:t xml:space="preserve"> tester rapidement la simulation sans interface graphique,</w:t>
+      </w:r>
+    </w:p>
+    <w:p>
+      <w:pPr>
+        <w:pStyle w:val="Paragraphedeliste"/>
+        <w:numPr>
+          <w:ilvl w:val="0"/>
+          <w:numId w:val="19"/>
+        </w:numPr>
+      </w:pPr>
+      <w:proofErr w:type="gramStart"/>
+      <w:r>
+        <w:t>de</w:t>
+      </w:r>
+      <w:proofErr w:type="gramEnd"/>
+      <w:r>
+        <w:t xml:space="preserve"> varier les paramètres du modèle dynamiquement,</w:t>
+      </w:r>
+    </w:p>
+    <w:p>
+      <w:pPr>
+        <w:pStyle w:val="Paragraphedeliste"/>
+        <w:numPr>
+          <w:ilvl w:val="0"/>
+          <w:numId w:val="19"/>
+        </w:numPr>
+      </w:pPr>
+      <w:proofErr w:type="gramStart"/>
+      <w:r>
+        <w:t>de</w:t>
+      </w:r>
+      <w:proofErr w:type="gramEnd"/>
+      <w:r>
+        <w:t xml:space="preserve"> générer un journal (log) des étapes de simulation.</w:t>
+      </w:r>
+    </w:p>
+    <w:p>
+      <w:pPr>
+        <w:ind w:left="360"/>
+      </w:pPr>
+      <w:r>
+        <w:pict w14:anchorId="2ED978A3">
+          <v:rect id="_x0000_i1146" style="width:0;height:1.5pt" o:hralign="center" o:hrstd="t" o:hr="t" fillcolor="#a0a0a0" stroked="f"/>
+        </w:pict>
+      </w:r>
+    </w:p>
+    <w:p>
+      <w:pPr>
+        <w:rPr>
+          <w:b/>
+          <w:bCs/>
+        </w:rPr>
+      </w:pPr>
+      <w:r>
+        <w:rPr>
+          <w:rFonts w:ascii="Segoe UI Emoji" w:hAnsi="Segoe UI Emoji" w:cs="Segoe UI Emoji"/>
+          <w:b/>
+          <w:bCs/>
+        </w:rPr>
+        <w:t>⚙️</w:t>
+      </w:r>
+      <w:r>
+        <w:rPr>
+          <w:b/>
+          <w:bCs/>
+        </w:rPr>
+        <w:t xml:space="preserve"> Fonctionnalités du script</w:t>
+      </w:r>
+    </w:p>
+    <w:p>
+      <w:pPr>
+        <w:rPr>
+          <w:b/>
+          <w:bCs/>
+        </w:rPr>
+      </w:pPr>
+      <w:r>
+        <w:rPr>
+          <w:b/>
+          <w:bCs/>
+        </w:rPr>
+        <w:t>1. Analyse des arguments</w:t>
+      </w:r>
+    </w:p>
+    <w:p>
+      <w:r>
+        <w:t xml:space="preserve">Utilisation de la librairie </w:t>
+      </w:r>
+      <w:proofErr w:type="spellStart"/>
+      <w:r>
+        <w:t>argparse</w:t>
+      </w:r>
+      <w:proofErr w:type="spellEnd"/>
+      <w:r>
+        <w:t xml:space="preserve"> pour injecter les paramètres :</w:t>
+      </w:r>
+    </w:p>
+    <w:tbl>
+      <w:tblPr>
+        <w:tblStyle w:val="Grilledutableau"/>
+        <w:tblW w:w="0" w:type="auto"/>
+        <w:tblLook w:val="04A0" w:firstRow="1" w:lastRow="0" w:firstColumn="1" w:lastColumn="0" w:noHBand="0" w:noVBand="1"/>
+      </w:tblPr>
+      <w:tblGrid>
+        <w:gridCol w:w="9062"/>
+      </w:tblGrid>
+      <w:tr>
+        <w:tc>
+          <w:tcPr>
+            <w:tcW w:w="9062" w:type="dxa"/>
+          </w:tcPr>
+          <w:p>
+            <w:r>
+              <w:rPr>
+                <w:noProof/>
+              </w:rPr>
+              <w:drawing>
+                <wp:inline distT="0" distB="0" distL="0" distR="0" wp14:anchorId="7FD71CBD" wp14:editId="6509BF82">
+                  <wp:extent cx="5760720" cy="1310640"/>
+                  <wp:effectExtent l="0" t="0" r="0" b="3810"/>
+                  <wp:docPr id="309018058" name="Image 4" descr="Une image contenant texte, capture d’écran, Police&#10;&#10;Le contenu généré par l’IA peut être incorrect."/>
+                  <wp:cNvGraphicFramePr>
+                    <a:graphicFrameLocks xmlns:a="http://schemas.openxmlformats.org/drawingml/2006/main" noChangeAspect="1"/>
+                  </wp:cNvGraphicFramePr>
+                  <a:graphic xmlns:a="http://schemas.openxmlformats.org/drawingml/2006/main">
+                    <a:graphicData uri="http://schemas.openxmlformats.org/drawingml/2006/picture">
+                      <pic:pic xmlns:pic="http://schemas.openxmlformats.org/drawingml/2006/picture">
+                        <pic:nvPicPr>
+                          <pic:cNvPr id="309018058" name="Image 4" descr="Une image contenant texte, capture d’écran, Police&#10;&#10;Le contenu généré par l’IA peut être incorrect."/>
+                          <pic:cNvPicPr/>
+                        </pic:nvPicPr>
+                        <pic:blipFill>
+                          <a:blip r:embed="rId10">
+                            <a:extLst>
+                              <a:ext uri="{28A0092B-C50C-407E-A947-70E740481C1C}">
+                                <a14:useLocalDpi xmlns:a14="http://schemas.microsoft.com/office/drawing/2010/main" val="0"/>
+                              </a:ext>
+                            </a:extLst>
+                          </a:blip>
+                          <a:stretch>
+                            <a:fillRect/>
+                          </a:stretch>
+                        </pic:blipFill>
+                        <pic:spPr>
+                          <a:xfrm>
+                            <a:off x="0" y="0"/>
+                            <a:ext cx="5760720" cy="1310640"/>
+                          </a:xfrm>
+                          <a:prstGeom prst="rect">
+                            <a:avLst/>
+                          </a:prstGeom>
+                        </pic:spPr>
+                      </pic:pic>
+                    </a:graphicData>
+                  </a:graphic>
+                </wp:inline>
+              </w:drawing>
+            </w:r>
+          </w:p>
+        </w:tc>
+      </w:tr>
+    </w:tbl>
+    <w:p/>
+    <w:p>
+      <w:r>
+        <w:t>Tu peux donc lancer une simulation personnalisée comme ceci :</w:t>
+      </w:r>
+    </w:p>
+    <w:p>
+      <w:pPr>
+        <w:rPr>
+          <w:b/>
+          <w:bCs/>
+          <w:lang w:val="en-US"/>
+        </w:rPr>
+      </w:pPr>
+      <w:r>
+        <w:rPr>
+          <w:b/>
+          <w:bCs/>
+          <w:sz w:val="24"/>
+          <w:szCs w:val="24"/>
+          <w:highlight w:val="yellow"/>
+          <w:lang w:val="en-US"/>
+        </w:rPr>
+        <w:t>python Dashboard/run_simulation.py --donors 15 --recipients 8 --steps 300</w:t>
+      </w:r>
+    </w:p>
+    <w:p>
+      <w:pPr>
+        <w:rPr>
+          <w:b/>
+          <w:bCs/>
+        </w:rPr>
+      </w:pPr>
+      <w:r>
+        <w:rPr>
+          <w:b/>
+          <w:bCs/>
+        </w:rPr>
+        <w:t>2. Initialisation du modèle</w:t>
+      </w:r>
+    </w:p>
+    <w:p>
+      <w:r>
+        <w:t xml:space="preserve">Création d’un objet </w:t>
+      </w:r>
+      <w:proofErr w:type="spellStart"/>
+      <w:r>
+        <w:t>FoodDeliveryModel</w:t>
+      </w:r>
+      <w:proofErr w:type="spellEnd"/>
+      <w:r>
+        <w:t xml:space="preserve"> avec les paramètres définis par l’utilisateur :</w:t>
+      </w:r>
+    </w:p>
+    <w:p>
+      <w:pPr>
+        <w:jc w:val="center"/>
+      </w:pPr>
+      <w:r>
+        <w:rPr>
+          <w:noProof/>
+        </w:rPr>
+        <w:lastRenderedPageBreak/>
+        <w:drawing>
+          <wp:inline distT="0" distB="0" distL="0" distR="0" wp14:anchorId="24C81159" wp14:editId="153A767B">
+            <wp:extent cx="5364480" cy="1234440"/>
+            <wp:effectExtent l="0" t="0" r="7620" b="3810"/>
+            <wp:docPr id="2067571928" name="Image 4"/>
+            <wp:cNvGraphicFramePr>
+              <a:graphicFrameLocks xmlns:a="http://schemas.openxmlformats.org/drawingml/2006/main" noChangeAspect="1"/>
+            </wp:cNvGraphicFramePr>
+            <a:graphic xmlns:a="http://schemas.openxmlformats.org/drawingml/2006/main">
+              <a:graphicData uri="http://schemas.openxmlformats.org/drawingml/2006/picture">
+                <pic:pic xmlns:pic="http://schemas.openxmlformats.org/drawingml/2006/picture">
+                  <pic:nvPicPr>
+                    <pic:cNvPr id="2067571928" name="Image 4"/>
+                    <pic:cNvPicPr/>
+                  </pic:nvPicPr>
+                  <pic:blipFill>
+                    <a:blip r:embed="rId11">
+                      <a:extLst>
+                        <a:ext uri="{28A0092B-C50C-407E-A947-70E740481C1C}">
+                          <a14:useLocalDpi xmlns:a14="http://schemas.microsoft.com/office/drawing/2010/main" val="0"/>
+                        </a:ext>
+                      </a:extLst>
+                    </a:blip>
+                    <a:stretch>
+                      <a:fillRect/>
+                    </a:stretch>
+                  </pic:blipFill>
+                  <pic:spPr>
+                    <a:xfrm>
+                      <a:off x="0" y="0"/>
+                      <a:ext cx="5365020" cy="1234564"/>
+                    </a:xfrm>
+                    <a:prstGeom prst="rect">
+                      <a:avLst/>
+                    </a:prstGeom>
+                  </pic:spPr>
+                </pic:pic>
+              </a:graphicData>
+            </a:graphic>
+          </wp:inline>
+        </w:drawing>
+      </w:r>
+    </w:p>
+    <w:p>
+      <w:pPr>
+        <w:rPr>
+          <w:b/>
+          <w:bCs/>
+        </w:rPr>
+      </w:pPr>
+      <w:r>
+        <w:rPr>
+          <w:b/>
+          <w:bCs/>
+        </w:rPr>
+        <w:t>3. Boucle de simulation</w:t>
+      </w:r>
+    </w:p>
+    <w:p>
+      <w:r>
+        <w:t>Le modèle avance d’un pas à chaque itération :</w:t>
+      </w:r>
+    </w:p>
+    <w:p>
+      <w:pPr>
+        <w:rPr>
+          <w:b/>
+          <w:bCs/>
+        </w:rPr>
+      </w:pPr>
+      <w:r>
+        <w:rPr>
+          <w:noProof/>
+        </w:rPr>
+        <w:drawing>
+          <wp:inline distT="0" distB="0" distL="0" distR="0" wp14:anchorId="09331460" wp14:editId="1E6572DE">
+            <wp:extent cx="5363845" cy="807720"/>
+            <wp:effectExtent l="0" t="0" r="8255" b="0"/>
+            <wp:docPr id="613593801" name="Image 4"/>
+            <wp:cNvGraphicFramePr>
+              <a:graphicFrameLocks xmlns:a="http://schemas.openxmlformats.org/drawingml/2006/main" noChangeAspect="1"/>
+            </wp:cNvGraphicFramePr>
+            <a:graphic xmlns:a="http://schemas.openxmlformats.org/drawingml/2006/main">
+              <a:graphicData uri="http://schemas.openxmlformats.org/drawingml/2006/picture">
+                <pic:pic xmlns:pic="http://schemas.openxmlformats.org/drawingml/2006/picture">
+                  <pic:nvPicPr>
+                    <pic:cNvPr id="613593801" name="Image 4"/>
+                    <pic:cNvPicPr/>
+                  </pic:nvPicPr>
+                  <pic:blipFill rotWithShape="1">
+                    <a:blip r:embed="rId12">
+                      <a:extLst>
+                        <a:ext uri="{28A0092B-C50C-407E-A947-70E740481C1C}">
+                          <a14:useLocalDpi xmlns:a14="http://schemas.microsoft.com/office/drawing/2010/main" val="0"/>
+                        </a:ext>
+                      </a:extLst>
+                    </a:blip>
+                    <a:srcRect b="50926"/>
+                    <a:stretch/>
+                  </pic:blipFill>
+                  <pic:spPr bwMode="auto">
+                    <a:xfrm>
+                      <a:off x="0" y="0"/>
+                      <a:ext cx="5370236" cy="808682"/>
+                    </a:xfrm>
+                    <a:prstGeom prst="rect">
+                      <a:avLst/>
+                    </a:prstGeom>
+                    <a:ln>
+                      <a:noFill/>
+                    </a:ln>
+                    <a:extLst>
+                      <a:ext uri="{53640926-AAD7-44D8-BBD7-CCE9431645EC}">
+                        <a14:shadowObscured xmlns:a14="http://schemas.microsoft.com/office/drawing/2010/main"/>
+                      </a:ext>
+                    </a:extLst>
+                  </pic:spPr>
+                </pic:pic>
+              </a:graphicData>
+            </a:graphic>
+          </wp:inline>
+        </w:drawing>
+      </w:r>
+    </w:p>
+    <w:p>
+      <w:pPr>
+        <w:rPr>
+          <w:b/>
+          <w:bCs/>
+        </w:rPr>
+      </w:pPr>
+      <w:r>
+        <w:rPr>
+          <w:b/>
+          <w:bCs/>
+        </w:rPr>
+        <w:t>4. Journalisation (</w:t>
+      </w:r>
+      <w:proofErr w:type="spellStart"/>
+      <w:r>
+        <w:rPr>
+          <w:b/>
+          <w:bCs/>
+        </w:rPr>
+        <w:t>Logging</w:t>
+      </w:r>
+      <w:proofErr w:type="spellEnd"/>
+      <w:r>
+        <w:rPr>
+          <w:b/>
+          <w:bCs/>
+        </w:rPr>
+        <w:t>)</w:t>
+      </w:r>
+    </w:p>
+    <w:p>
+      <w:r>
+        <w:t>Tous les événements importants sont enregistrés dans un fichier logs/run-YYYY-MM-DD.log :</w:t>
+      </w:r>
+    </w:p>
+    <w:p>
+      <w:r>
+        <w:rPr>
+          <w:noProof/>
+        </w:rPr>
+        <w:drawing>
+          <wp:inline distT="0" distB="0" distL="0" distR="0" wp14:anchorId="297B9B2B" wp14:editId="6D4C4DD9">
+            <wp:extent cx="5363845" cy="807720"/>
+            <wp:effectExtent l="0" t="0" r="8255" b="0"/>
+            <wp:docPr id="94408002" name="Image 4" descr="Une image contenant texte, capture d’écran, Police&#10;&#10;Le contenu généré par l’IA peut être incorrect."/>
+            <wp:cNvGraphicFramePr>
+              <a:graphicFrameLocks xmlns:a="http://schemas.openxmlformats.org/drawingml/2006/main" noChangeAspect="1"/>
+            </wp:cNvGraphicFramePr>
+            <a:graphic xmlns:a="http://schemas.openxmlformats.org/drawingml/2006/main">
+              <a:graphicData uri="http://schemas.openxmlformats.org/drawingml/2006/picture">
+                <pic:pic xmlns:pic="http://schemas.openxmlformats.org/drawingml/2006/picture">
+                  <pic:nvPicPr>
+                    <pic:cNvPr id="94408002" name="Image 4" descr="Une image contenant texte, capture d’écran, Police&#10;&#10;Le contenu généré par l’IA peut être incorrect."/>
+                    <pic:cNvPicPr/>
+                  </pic:nvPicPr>
+                  <pic:blipFill rotWithShape="1">
+                    <a:blip r:embed="rId12">
+                      <a:extLst>
+                        <a:ext uri="{28A0092B-C50C-407E-A947-70E740481C1C}">
+                          <a14:useLocalDpi xmlns:a14="http://schemas.microsoft.com/office/drawing/2010/main" val="0"/>
+                        </a:ext>
+                      </a:extLst>
+                    </a:blip>
+                    <a:srcRect l="-1847" t="51852" r="1847" b="-926"/>
+                    <a:stretch/>
+                  </pic:blipFill>
+                  <pic:spPr bwMode="auto">
+                    <a:xfrm>
+                      <a:off x="0" y="0"/>
+                      <a:ext cx="5370236" cy="808682"/>
+                    </a:xfrm>
+                    <a:prstGeom prst="rect">
+                      <a:avLst/>
+                    </a:prstGeom>
+                    <a:ln>
+                      <a:noFill/>
+                    </a:ln>
+                    <a:extLst>
+                      <a:ext uri="{53640926-AAD7-44D8-BBD7-CCE9431645EC}">
+                        <a14:shadowObscured xmlns:a14="http://schemas.microsoft.com/office/drawing/2010/main"/>
+                      </a:ext>
+                    </a:extLst>
+                  </pic:spPr>
+                </pic:pic>
+              </a:graphicData>
+            </a:graphic>
+          </wp:inline>
+        </w:drawing>
+      </w:r>
+    </w:p>
+    <w:p>
+      <w:pPr>
+        <w:rPr>
+          <w:lang w:val="en-US"/>
+        </w:rPr>
+      </w:pPr>
+      <w:proofErr w:type="gramStart"/>
+      <w:r>
+        <w:rPr>
+          <w:lang w:val="en-US"/>
+        </w:rPr>
+        <w:t>logging.info(</w:t>
+      </w:r>
+      <w:proofErr w:type="spellStart"/>
+      <w:proofErr w:type="gramEnd"/>
+      <w:r>
+        <w:rPr>
+          <w:lang w:val="en-US"/>
+        </w:rPr>
+        <w:t>f"Step</w:t>
+      </w:r>
+      <w:proofErr w:type="spellEnd"/>
+      <w:r>
+        <w:rPr>
+          <w:lang w:val="en-US"/>
+        </w:rPr>
+        <w:t xml:space="preserve"> 1: Initialized model with {</w:t>
+      </w:r>
+      <w:proofErr w:type="spellStart"/>
+      <w:proofErr w:type="gramStart"/>
+      <w:r>
+        <w:rPr>
+          <w:lang w:val="en-US"/>
+        </w:rPr>
+        <w:t>args.donors</w:t>
+      </w:r>
+      <w:proofErr w:type="spellEnd"/>
+      <w:proofErr w:type="gramEnd"/>
+      <w:r>
+        <w:rPr>
+          <w:lang w:val="en-US"/>
+        </w:rPr>
+        <w:t>} donors...")</w:t>
+      </w:r>
+    </w:p>
+    <w:p>
+      <w:pPr>
+        <w:rPr>
+          <w:lang w:val="en-US"/>
+        </w:rPr>
+      </w:pPr>
+      <w:proofErr w:type="gramStart"/>
+      <w:r>
+        <w:rPr>
+          <w:lang w:val="en-US"/>
+        </w:rPr>
+        <w:t>logging.info(</w:t>
+      </w:r>
+      <w:proofErr w:type="spellStart"/>
+      <w:proofErr w:type="gramEnd"/>
+      <w:r>
+        <w:rPr>
+          <w:lang w:val="en-US"/>
+        </w:rPr>
+        <w:t>f"Step</w:t>
+      </w:r>
+      <w:proofErr w:type="spellEnd"/>
+      <w:r>
+        <w:rPr>
+          <w:lang w:val="en-US"/>
+        </w:rPr>
+        <w:t xml:space="preserve"> {step}: Optimization complete...")</w:t>
+      </w:r>
+    </w:p>
+    <w:p>
+      <w:pPr>
+        <w:rPr>
+          <w:lang w:val="en-US"/>
+        </w:rPr>
+      </w:pPr>
+      <w:proofErr w:type="gramStart"/>
+      <w:r>
+        <w:rPr>
+          <w:lang w:val="en-US"/>
+        </w:rPr>
+        <w:t>logging.info(</w:t>
+      </w:r>
+      <w:proofErr w:type="spellStart"/>
+      <w:proofErr w:type="gramEnd"/>
+      <w:r>
+        <w:rPr>
+          <w:lang w:val="en-US"/>
+        </w:rPr>
+        <w:t>f"Step</w:t>
+      </w:r>
+      <w:proofErr w:type="spellEnd"/>
+      <w:r>
+        <w:rPr>
+          <w:lang w:val="en-US"/>
+        </w:rPr>
+        <w:t xml:space="preserve"> {</w:t>
+      </w:r>
+      <w:proofErr w:type="spellStart"/>
+      <w:proofErr w:type="gramStart"/>
+      <w:r>
+        <w:rPr>
+          <w:lang w:val="en-US"/>
+        </w:rPr>
+        <w:t>args.steps</w:t>
+      </w:r>
+      <w:proofErr w:type="spellEnd"/>
+      <w:proofErr w:type="gramEnd"/>
+      <w:r>
+        <w:rPr>
+          <w:lang w:val="en-US"/>
+        </w:rPr>
+        <w:t>}: Simulation ended.")</w:t>
+      </w:r>
+    </w:p>
+    <w:p>
+      <w:r>
+        <w:pict w14:anchorId="67F5DC21">
+          <v:rect id="_x0000_i1147" style="width:0;height:1.5pt" o:hralign="center" o:hrstd="t" o:hr="t" fillcolor="#a0a0a0" stroked="f"/>
+        </w:pict>
+      </w:r>
+    </w:p>
+    <w:p>
+      <w:pPr>
+        <w:rPr>
+          <w:b/>
+          <w:bCs/>
+        </w:rPr>
+      </w:pPr>
+      <w:r>
+        <w:rPr>
+          <w:rFonts w:ascii="Segoe UI Emoji" w:hAnsi="Segoe UI Emoji" w:cs="Segoe UI Emoji"/>
+          <w:b/>
+          <w:bCs/>
+        </w:rPr>
+        <w:t>🧾</w:t>
+      </w:r>
+      <w:r>
+        <w:rPr>
+          <w:b/>
+          <w:bCs/>
+        </w:rPr>
+        <w:t xml:space="preserve"> Exemple d'utilisation</w:t>
+      </w:r>
+    </w:p>
+    <w:p>
+      <w:pPr>
+        <w:rPr>
+          <w:b/>
+          <w:bCs/>
+          <w:sz w:val="24"/>
+          <w:szCs w:val="24"/>
+          <w:lang w:val="en-US"/>
+        </w:rPr>
+      </w:pPr>
+      <w:r>
+        <w:rPr>
+          <w:b/>
+          <w:bCs/>
+          <w:sz w:val="24"/>
+          <w:szCs w:val="24"/>
+          <w:highlight w:val="yellow"/>
+          <w:lang w:val="en-US"/>
+        </w:rPr>
+        <w:t>python Dashboard/run_simulation.py --donors 20 --recipients 10 --transporters 5 --steps 500</w:t>
+      </w:r>
+    </w:p>
+    <w:p>
+      <w:r>
+        <w:t>Résultat attendu :</w:t>
+      </w:r>
+    </w:p>
+    <w:p>
+      <w:r>
+        <w:rPr>
+          <w:rFonts w:ascii="Segoe UI Emoji" w:hAnsi="Segoe UI Emoji" w:cs="Segoe UI Emoji"/>
+        </w:rPr>
+        <w:t>✅</w:t>
+      </w:r>
+      <w:r>
+        <w:t xml:space="preserve"> Simulation terminée avec succès. Voir les logs : logs/run-2025-04-24.log</w:t>
+      </w:r>
+    </w:p>
+    <w:p>
+      <w:r>
+        <w:t>Et dans le fichier de log :</w:t>
+      </w:r>
+    </w:p>
+    <w:tbl>
+      <w:tblPr>
+        <w:tblStyle w:val="Grilledutableau"/>
+        <w:tblW w:w="0" w:type="auto"/>
+        <w:tblLook w:val="04A0" w:firstRow="1" w:lastRow="0" w:firstColumn="1" w:lastColumn="0" w:noHBand="0" w:noVBand="1"/>
+      </w:tblPr>
+      <w:tblGrid>
+        <w:gridCol w:w="9062"/>
+      </w:tblGrid>
+      <w:tr>
+        <w:tc>
+          <w:tcPr>
+            <w:tcW w:w="9062" w:type="dxa"/>
+          </w:tcPr>
+          <w:p>
+            <w:pPr>
+              <w:rPr>
+                <w:lang w:val="en-US"/>
+              </w:rPr>
+            </w:pPr>
+            <w:r>
+              <w:rPr>
+                <w:noProof/>
+                <w:lang w:val="en-US"/>
+              </w:rPr>
+              <w:drawing>
+                <wp:inline distT="0" distB="0" distL="0" distR="0" wp14:anchorId="6B8EB46F" wp14:editId="6A736B09">
+                  <wp:extent cx="5760720" cy="297180"/>
+                  <wp:effectExtent l="0" t="0" r="0" b="7620"/>
+                  <wp:docPr id="1873028042" name="Image 7"/>
+                  <wp:cNvGraphicFramePr>
+                    <a:graphicFrameLocks xmlns:a="http://schemas.openxmlformats.org/drawingml/2006/main" noChangeAspect="1"/>
+                  </wp:cNvGraphicFramePr>
+                  <a:graphic xmlns:a="http://schemas.openxmlformats.org/drawingml/2006/main">
+                    <a:graphicData uri="http://schemas.openxmlformats.org/drawingml/2006/picture">
+                      <pic:pic xmlns:pic="http://schemas.openxmlformats.org/drawingml/2006/picture">
+                        <pic:nvPicPr>
+                          <pic:cNvPr id="1873028042" name="Image 1873028042"/>
+                          <pic:cNvPicPr/>
+                        </pic:nvPicPr>
+                        <pic:blipFill rotWithShape="1">
+                          <a:blip r:embed="rId13">
+                            <a:extLst>
+                              <a:ext uri="{28A0092B-C50C-407E-A947-70E740481C1C}">
+                                <a14:useLocalDpi xmlns:a14="http://schemas.microsoft.com/office/drawing/2010/main" val="0"/>
+                              </a:ext>
+                            </a:extLst>
+                          </a:blip>
+                          <a:srcRect b="49241"/>
+                          <a:stretch/>
+                        </pic:blipFill>
+                        <pic:spPr bwMode="auto">
+                          <a:xfrm>
+                            <a:off x="0" y="0"/>
+                            <a:ext cx="5760720" cy="297180"/>
+                          </a:xfrm>
+                          <a:prstGeom prst="rect">
+                            <a:avLst/>
+                          </a:prstGeom>
+                          <a:ln>
+                            <a:noFill/>
+                          </a:ln>
+                          <a:extLst>
+                            <a:ext uri="{53640926-AAD7-44D8-BBD7-CCE9431645EC}">
+                              <a14:shadowObscured xmlns:a14="http://schemas.microsoft.com/office/drawing/2010/main"/>
+                            </a:ext>
+                          </a:extLst>
+                        </pic:spPr>
+                      </pic:pic>
+                    </a:graphicData>
+                  </a:graphic>
+                </wp:inline>
+              </w:drawing>
+            </w:r>
+          </w:p>
+        </w:tc>
+      </w:tr>
+      <w:tr>
+        <w:tc>
+          <w:tcPr>
+            <w:tcW w:w="9062" w:type="dxa"/>
+          </w:tcPr>
+          <w:p>
+            <w:pPr>
+              <w:rPr>
+                <w:lang w:val="en-US"/>
+              </w:rPr>
+            </w:pPr>
+            <w:r>
+              <w:rPr>
+                <w:noProof/>
+                <w:lang w:val="en-US"/>
+              </w:rPr>
+              <w:drawing>
+                <wp:inline distT="0" distB="0" distL="0" distR="0" wp14:anchorId="0B6D4312" wp14:editId="3408DF1B">
+                  <wp:extent cx="5760720" cy="388620"/>
+                  <wp:effectExtent l="0" t="0" r="0" b="0"/>
+                  <wp:docPr id="537832161" name="Image 8"/>
+                  <wp:cNvGraphicFramePr>
+                    <a:graphicFrameLocks xmlns:a="http://schemas.openxmlformats.org/drawingml/2006/main" noChangeAspect="1"/>
+                  </wp:cNvGraphicFramePr>
+                  <a:graphic xmlns:a="http://schemas.openxmlformats.org/drawingml/2006/main">
+                    <a:graphicData uri="http://schemas.openxmlformats.org/drawingml/2006/picture">
+                      <pic:pic xmlns:pic="http://schemas.openxmlformats.org/drawingml/2006/picture">
+                        <pic:nvPicPr>
+                          <pic:cNvPr id="537832161" name="Image 537832161"/>
+                          <pic:cNvPicPr/>
+                        </pic:nvPicPr>
+                        <pic:blipFill>
+                          <a:blip r:embed="rId14">
+                            <a:extLst>
+                              <a:ext uri="{28A0092B-C50C-407E-A947-70E740481C1C}">
+                                <a14:useLocalDpi xmlns:a14="http://schemas.microsoft.com/office/drawing/2010/main" val="0"/>
+                              </a:ext>
+                            </a:extLst>
+                          </a:blip>
+                          <a:stretch>
+                            <a:fillRect/>
+                          </a:stretch>
+                        </pic:blipFill>
+                        <pic:spPr>
+                          <a:xfrm>
+                            <a:off x="0" y="0"/>
+                            <a:ext cx="5760720" cy="388620"/>
+                          </a:xfrm>
+                          <a:prstGeom prst="rect">
+                            <a:avLst/>
+                          </a:prstGeom>
+                        </pic:spPr>
+                      </pic:pic>
+                    </a:graphicData>
+                  </a:graphic>
+                </wp:inline>
+              </w:drawing>
+            </w:r>
+          </w:p>
+        </w:tc>
+      </w:tr>
+      <w:tr>
+        <w:tc>
+          <w:tcPr>
+            <w:tcW w:w="9062" w:type="dxa"/>
+          </w:tcPr>
+          <w:p>
+            <w:pPr>
+              <w:rPr>
+                <w:lang w:val="en-US"/>
+              </w:rPr>
+            </w:pPr>
+            <w:r>
+              <w:rPr>
+                <w:noProof/>
+                <w:lang w:val="en-US"/>
+              </w:rPr>
+              <w:drawing>
+                <wp:inline distT="0" distB="0" distL="0" distR="0" wp14:anchorId="73006DFD" wp14:editId="1B3860B7">
+                  <wp:extent cx="5760720" cy="568325"/>
+                  <wp:effectExtent l="0" t="0" r="0" b="3175"/>
+                  <wp:docPr id="1581935486" name="Image 9"/>
+                  <wp:cNvGraphicFramePr>
+                    <a:graphicFrameLocks xmlns:a="http://schemas.openxmlformats.org/drawingml/2006/main" noChangeAspect="1"/>
+                  </wp:cNvGraphicFramePr>
+                  <a:graphic xmlns:a="http://schemas.openxmlformats.org/drawingml/2006/main">
+                    <a:graphicData uri="http://schemas.openxmlformats.org/drawingml/2006/picture">
+                      <pic:pic xmlns:pic="http://schemas.openxmlformats.org/drawingml/2006/picture">
+                        <pic:nvPicPr>
+                          <pic:cNvPr id="1581935486" name="Image 1581935486"/>
+                          <pic:cNvPicPr/>
+                        </pic:nvPicPr>
+                        <pic:blipFill>
+                          <a:blip r:embed="rId15">
+                            <a:extLst>
+                              <a:ext uri="{28A0092B-C50C-407E-A947-70E740481C1C}">
+                                <a14:useLocalDpi xmlns:a14="http://schemas.microsoft.com/office/drawing/2010/main" val="0"/>
+                              </a:ext>
+                            </a:extLst>
+                          </a:blip>
+                          <a:stretch>
+                            <a:fillRect/>
+                          </a:stretch>
+                        </pic:blipFill>
+                        <pic:spPr>
+                          <a:xfrm>
+                            <a:off x="0" y="0"/>
+                            <a:ext cx="5760720" cy="568325"/>
+                          </a:xfrm>
+                          <a:prstGeom prst="rect">
+                            <a:avLst/>
+                          </a:prstGeom>
+                        </pic:spPr>
+                      </pic:pic>
+                    </a:graphicData>
+                  </a:graphic>
+                </wp:inline>
+              </w:drawing>
+            </w:r>
+          </w:p>
+        </w:tc>
+      </w:tr>
+    </w:tbl>
+    <w:p>
+      <w:pPr>
+        <w:rPr>
+          <w:lang w:val="en-US"/>
+        </w:rPr>
+      </w:pPr>
+    </w:p>
     <w:sectPr>
       <w:pgSz w:w="11906" w:h="16838"/>
       <w:pgMar w:top="1417" w:right="1417" w:bottom="1417" w:left="1417" w:header="708" w:footer="708" w:gutter="0"/>
@@ -2365,6 +4644,155 @@
     </w:lvl>
   </w:abstractNum>
   <w:abstractNum w:abstractNumId="3" w15:restartNumberingAfterBreak="0">
+    <w:nsid w:val="1A7D5AA3"/>
+    <w:multiLevelType w:val="multilevel"/>
+    <w:tmpl w:val="AB149400"/>
+    <w:lvl w:ilvl="0">
+      <w:start w:val="1"/>
+      <w:numFmt w:val="bullet"/>
+      <w:lvlText w:val=""/>
+      <w:lvlJc w:val="left"/>
+      <w:pPr>
+        <w:tabs>
+          <w:tab w:val="num" w:pos="720"/>
+        </w:tabs>
+        <w:ind w:left="720" w:hanging="360"/>
+      </w:pPr>
+      <w:rPr>
+        <w:rFonts w:ascii="Symbol" w:hAnsi="Symbol" w:hint="default"/>
+        <w:sz w:val="20"/>
+      </w:rPr>
+    </w:lvl>
+    <w:lvl w:ilvl="1" w:tentative="1">
+      <w:start w:val="1"/>
+      <w:numFmt w:val="bullet"/>
+      <w:lvlText w:val="o"/>
+      <w:lvlJc w:val="left"/>
+      <w:pPr>
+        <w:tabs>
+          <w:tab w:val="num" w:pos="1440"/>
+        </w:tabs>
+        <w:ind w:left="1440" w:hanging="360"/>
+      </w:pPr>
+      <w:rPr>
+        <w:rFonts w:ascii="Courier New" w:hAnsi="Courier New" w:hint="default"/>
+        <w:sz w:val="20"/>
+      </w:rPr>
+    </w:lvl>
+    <w:lvl w:ilvl="2" w:tentative="1">
+      <w:start w:val="1"/>
+      <w:numFmt w:val="bullet"/>
+      <w:lvlText w:val=""/>
+      <w:lvlJc w:val="left"/>
+      <w:pPr>
+        <w:tabs>
+          <w:tab w:val="num" w:pos="2160"/>
+        </w:tabs>
+        <w:ind w:left="2160" w:hanging="360"/>
+      </w:pPr>
+      <w:rPr>
+        <w:rFonts w:ascii="Wingdings" w:hAnsi="Wingdings" w:hint="default"/>
+        <w:sz w:val="20"/>
+      </w:rPr>
+    </w:lvl>
+    <w:lvl w:ilvl="3" w:tentative="1">
+      <w:start w:val="1"/>
+      <w:numFmt w:val="bullet"/>
+      <w:lvlText w:val=""/>
+      <w:lvlJc w:val="left"/>
+      <w:pPr>
+        <w:tabs>
+          <w:tab w:val="num" w:pos="2880"/>
+        </w:tabs>
+        <w:ind w:left="2880" w:hanging="360"/>
+      </w:pPr>
+      <w:rPr>
+        <w:rFonts w:ascii="Wingdings" w:hAnsi="Wingdings" w:hint="default"/>
+        <w:sz w:val="20"/>
+      </w:rPr>
+    </w:lvl>
+    <w:lvl w:ilvl="4" w:tentative="1">
+      <w:start w:val="1"/>
+      <w:numFmt w:val="bullet"/>
+      <w:lvlText w:val=""/>
+      <w:lvlJc w:val="left"/>
+      <w:pPr>
+        <w:tabs>
+          <w:tab w:val="num" w:pos="3600"/>
+        </w:tabs>
+        <w:ind w:left="3600" w:hanging="360"/>
+      </w:pPr>
+      <w:rPr>
+        <w:rFonts w:ascii="Wingdings" w:hAnsi="Wingdings" w:hint="default"/>
+        <w:sz w:val="20"/>
+      </w:rPr>
+    </w:lvl>
+    <w:lvl w:ilvl="5" w:tentative="1">
+      <w:start w:val="1"/>
+      <w:numFmt w:val="bullet"/>
+      <w:lvlText w:val=""/>
+      <w:lvlJc w:val="left"/>
+      <w:pPr>
+        <w:tabs>
+          <w:tab w:val="num" w:pos="4320"/>
+        </w:tabs>
+        <w:ind w:left="4320" w:hanging="360"/>
+      </w:pPr>
+      <w:rPr>
+        <w:rFonts w:ascii="Wingdings" w:hAnsi="Wingdings" w:hint="default"/>
+        <w:sz w:val="20"/>
+      </w:rPr>
+    </w:lvl>
+    <w:lvl w:ilvl="6" w:tentative="1">
+      <w:start w:val="1"/>
+      <w:numFmt w:val="bullet"/>
+      <w:lvlText w:val=""/>
+      <w:lvlJc w:val="left"/>
+      <w:pPr>
+        <w:tabs>
+          <w:tab w:val="num" w:pos="5040"/>
+        </w:tabs>
+        <w:ind w:left="5040" w:hanging="360"/>
+      </w:pPr>
+      <w:rPr>
+        <w:rFonts w:ascii="Wingdings" w:hAnsi="Wingdings" w:hint="default"/>
+        <w:sz w:val="20"/>
+      </w:rPr>
+    </w:lvl>
+    <w:lvl w:ilvl="7" w:tentative="1">
+      <w:start w:val="1"/>
+      <w:numFmt w:val="bullet"/>
+      <w:lvlText w:val=""/>
+      <w:lvlJc w:val="left"/>
+      <w:pPr>
+        <w:tabs>
+          <w:tab w:val="num" w:pos="5760"/>
+        </w:tabs>
+        <w:ind w:left="5760" w:hanging="360"/>
+      </w:pPr>
+      <w:rPr>
+        <w:rFonts w:ascii="Wingdings" w:hAnsi="Wingdings" w:hint="default"/>
+        <w:sz w:val="20"/>
+      </w:rPr>
+    </w:lvl>
+    <w:lvl w:ilvl="8" w:tentative="1">
+      <w:start w:val="1"/>
+      <w:numFmt w:val="bullet"/>
+      <w:lvlText w:val=""/>
+      <w:lvlJc w:val="left"/>
+      <w:pPr>
+        <w:tabs>
+          <w:tab w:val="num" w:pos="6480"/>
+        </w:tabs>
+        <w:ind w:left="6480" w:hanging="360"/>
+      </w:pPr>
+      <w:rPr>
+        <w:rFonts w:ascii="Wingdings" w:hAnsi="Wingdings" w:hint="default"/>
+        <w:sz w:val="20"/>
+      </w:rPr>
+    </w:lvl>
+  </w:abstractNum>
+  <w:abstractNum w:abstractNumId="4" w15:restartNumberingAfterBreak="0">
     <w:nsid w:val="21EF002D"/>
     <w:multiLevelType w:val="multilevel"/>
     <w:tmpl w:val="F56E16EE"/>
@@ -2513,7 +4941,156 @@
       </w:rPr>
     </w:lvl>
   </w:abstractNum>
-  <w:abstractNum w:abstractNumId="4" w15:restartNumberingAfterBreak="0">
+  <w:abstractNum w:abstractNumId="5" w15:restartNumberingAfterBreak="0">
+    <w:nsid w:val="29392DF4"/>
+    <w:multiLevelType w:val="multilevel"/>
+    <w:tmpl w:val="6D18C9C6"/>
+    <w:lvl w:ilvl="0">
+      <w:start w:val="1"/>
+      <w:numFmt w:val="bullet"/>
+      <w:lvlText w:val=""/>
+      <w:lvlJc w:val="left"/>
+      <w:pPr>
+        <w:tabs>
+          <w:tab w:val="num" w:pos="720"/>
+        </w:tabs>
+        <w:ind w:left="720" w:hanging="360"/>
+      </w:pPr>
+      <w:rPr>
+        <w:rFonts w:ascii="Symbol" w:hAnsi="Symbol" w:hint="default"/>
+        <w:sz w:val="20"/>
+      </w:rPr>
+    </w:lvl>
+    <w:lvl w:ilvl="1" w:tentative="1">
+      <w:start w:val="1"/>
+      <w:numFmt w:val="bullet"/>
+      <w:lvlText w:val="o"/>
+      <w:lvlJc w:val="left"/>
+      <w:pPr>
+        <w:tabs>
+          <w:tab w:val="num" w:pos="1440"/>
+        </w:tabs>
+        <w:ind w:left="1440" w:hanging="360"/>
+      </w:pPr>
+      <w:rPr>
+        <w:rFonts w:ascii="Courier New" w:hAnsi="Courier New" w:hint="default"/>
+        <w:sz w:val="20"/>
+      </w:rPr>
+    </w:lvl>
+    <w:lvl w:ilvl="2" w:tentative="1">
+      <w:start w:val="1"/>
+      <w:numFmt w:val="bullet"/>
+      <w:lvlText w:val=""/>
+      <w:lvlJc w:val="left"/>
+      <w:pPr>
+        <w:tabs>
+          <w:tab w:val="num" w:pos="2160"/>
+        </w:tabs>
+        <w:ind w:left="2160" w:hanging="360"/>
+      </w:pPr>
+      <w:rPr>
+        <w:rFonts w:ascii="Wingdings" w:hAnsi="Wingdings" w:hint="default"/>
+        <w:sz w:val="20"/>
+      </w:rPr>
+    </w:lvl>
+    <w:lvl w:ilvl="3" w:tentative="1">
+      <w:start w:val="1"/>
+      <w:numFmt w:val="bullet"/>
+      <w:lvlText w:val=""/>
+      <w:lvlJc w:val="left"/>
+      <w:pPr>
+        <w:tabs>
+          <w:tab w:val="num" w:pos="2880"/>
+        </w:tabs>
+        <w:ind w:left="2880" w:hanging="360"/>
+      </w:pPr>
+      <w:rPr>
+        <w:rFonts w:ascii="Wingdings" w:hAnsi="Wingdings" w:hint="default"/>
+        <w:sz w:val="20"/>
+      </w:rPr>
+    </w:lvl>
+    <w:lvl w:ilvl="4" w:tentative="1">
+      <w:start w:val="1"/>
+      <w:numFmt w:val="bullet"/>
+      <w:lvlText w:val=""/>
+      <w:lvlJc w:val="left"/>
+      <w:pPr>
+        <w:tabs>
+          <w:tab w:val="num" w:pos="3600"/>
+        </w:tabs>
+        <w:ind w:left="3600" w:hanging="360"/>
+      </w:pPr>
+      <w:rPr>
+        <w:rFonts w:ascii="Wingdings" w:hAnsi="Wingdings" w:hint="default"/>
+        <w:sz w:val="20"/>
+      </w:rPr>
+    </w:lvl>
+    <w:lvl w:ilvl="5" w:tentative="1">
+      <w:start w:val="1"/>
+      <w:numFmt w:val="bullet"/>
+      <w:lvlText w:val=""/>
+      <w:lvlJc w:val="left"/>
+      <w:pPr>
+        <w:tabs>
+          <w:tab w:val="num" w:pos="4320"/>
+        </w:tabs>
+        <w:ind w:left="4320" w:hanging="360"/>
+      </w:pPr>
+      <w:rPr>
+        <w:rFonts w:ascii="Wingdings" w:hAnsi="Wingdings" w:hint="default"/>
+        <w:sz w:val="20"/>
+      </w:rPr>
+    </w:lvl>
+    <w:lvl w:ilvl="6" w:tentative="1">
+      <w:start w:val="1"/>
+      <w:numFmt w:val="bullet"/>
+      <w:lvlText w:val=""/>
+      <w:lvlJc w:val="left"/>
+      <w:pPr>
+        <w:tabs>
+          <w:tab w:val="num" w:pos="5040"/>
+        </w:tabs>
+        <w:ind w:left="5040" w:hanging="360"/>
+      </w:pPr>
+      <w:rPr>
+        <w:rFonts w:ascii="Wingdings" w:hAnsi="Wingdings" w:hint="default"/>
+        <w:sz w:val="20"/>
+      </w:rPr>
+    </w:lvl>
+    <w:lvl w:ilvl="7" w:tentative="1">
+      <w:start w:val="1"/>
+      <w:numFmt w:val="bullet"/>
+      <w:lvlText w:val=""/>
+      <w:lvlJc w:val="left"/>
+      <w:pPr>
+        <w:tabs>
+          <w:tab w:val="num" w:pos="5760"/>
+        </w:tabs>
+        <w:ind w:left="5760" w:hanging="360"/>
+      </w:pPr>
+      <w:rPr>
+        <w:rFonts w:ascii="Wingdings" w:hAnsi="Wingdings" w:hint="default"/>
+        <w:sz w:val="20"/>
+      </w:rPr>
+    </w:lvl>
+    <w:lvl w:ilvl="8" w:tentative="1">
+      <w:start w:val="1"/>
+      <w:numFmt w:val="bullet"/>
+      <w:lvlText w:val=""/>
+      <w:lvlJc w:val="left"/>
+      <w:pPr>
+        <w:tabs>
+          <w:tab w:val="num" w:pos="6480"/>
+        </w:tabs>
+        <w:ind w:left="6480" w:hanging="360"/>
+      </w:pPr>
+      <w:rPr>
+        <w:rFonts w:ascii="Wingdings" w:hAnsi="Wingdings" w:hint="default"/>
+        <w:sz w:val="20"/>
+      </w:rPr>
+    </w:lvl>
+  </w:abstractNum>
+  <w:abstractNum w:abstractNumId="6" w15:restartNumberingAfterBreak="0">
     <w:nsid w:val="2B895C2C"/>
     <w:multiLevelType w:val="multilevel"/>
     <w:tmpl w:val="89A03656"/>
@@ -2662,7 +5239,454 @@
       </w:rPr>
     </w:lvl>
   </w:abstractNum>
-  <w:abstractNum w:abstractNumId="5" w15:restartNumberingAfterBreak="0">
+  <w:abstractNum w:abstractNumId="7" w15:restartNumberingAfterBreak="0">
+    <w:nsid w:val="3AD001CC"/>
+    <w:multiLevelType w:val="multilevel"/>
+    <w:tmpl w:val="35B02904"/>
+    <w:lvl w:ilvl="0">
+      <w:start w:val="1"/>
+      <w:numFmt w:val="bullet"/>
+      <w:lvlText w:val=""/>
+      <w:lvlJc w:val="left"/>
+      <w:pPr>
+        <w:tabs>
+          <w:tab w:val="num" w:pos="720"/>
+        </w:tabs>
+        <w:ind w:left="720" w:hanging="360"/>
+      </w:pPr>
+      <w:rPr>
+        <w:rFonts w:ascii="Symbol" w:hAnsi="Symbol" w:hint="default"/>
+        <w:sz w:val="20"/>
+      </w:rPr>
+    </w:lvl>
+    <w:lvl w:ilvl="1" w:tentative="1">
+      <w:start w:val="1"/>
+      <w:numFmt w:val="bullet"/>
+      <w:lvlText w:val="o"/>
+      <w:lvlJc w:val="left"/>
+      <w:pPr>
+        <w:tabs>
+          <w:tab w:val="num" w:pos="1440"/>
+        </w:tabs>
+        <w:ind w:left="1440" w:hanging="360"/>
+      </w:pPr>
+      <w:rPr>
+        <w:rFonts w:ascii="Courier New" w:hAnsi="Courier New" w:hint="default"/>
+        <w:sz w:val="20"/>
+      </w:rPr>
+    </w:lvl>
+    <w:lvl w:ilvl="2" w:tentative="1">
+      <w:start w:val="1"/>
+      <w:numFmt w:val="bullet"/>
+      <w:lvlText w:val=""/>
+      <w:lvlJc w:val="left"/>
+      <w:pPr>
+        <w:tabs>
+          <w:tab w:val="num" w:pos="2160"/>
+        </w:tabs>
+        <w:ind w:left="2160" w:hanging="360"/>
+      </w:pPr>
+      <w:rPr>
+        <w:rFonts w:ascii="Wingdings" w:hAnsi="Wingdings" w:hint="default"/>
+        <w:sz w:val="20"/>
+      </w:rPr>
+    </w:lvl>
+    <w:lvl w:ilvl="3" w:tentative="1">
+      <w:start w:val="1"/>
+      <w:numFmt w:val="bullet"/>
+      <w:lvlText w:val=""/>
+      <w:lvlJc w:val="left"/>
+      <w:pPr>
+        <w:tabs>
+          <w:tab w:val="num" w:pos="2880"/>
+        </w:tabs>
+        <w:ind w:left="2880" w:hanging="360"/>
+      </w:pPr>
+      <w:rPr>
+        <w:rFonts w:ascii="Wingdings" w:hAnsi="Wingdings" w:hint="default"/>
+        <w:sz w:val="20"/>
+      </w:rPr>
+    </w:lvl>
+    <w:lvl w:ilvl="4" w:tentative="1">
+      <w:start w:val="1"/>
+      <w:numFmt w:val="bullet"/>
+      <w:lvlText w:val=""/>
+      <w:lvlJc w:val="left"/>
+      <w:pPr>
+        <w:tabs>
+          <w:tab w:val="num" w:pos="3600"/>
+        </w:tabs>
+        <w:ind w:left="3600" w:hanging="360"/>
+      </w:pPr>
+      <w:rPr>
+        <w:rFonts w:ascii="Wingdings" w:hAnsi="Wingdings" w:hint="default"/>
+        <w:sz w:val="20"/>
+      </w:rPr>
+    </w:lvl>
+    <w:lvl w:ilvl="5" w:tentative="1">
+      <w:start w:val="1"/>
+      <w:numFmt w:val="bullet"/>
+      <w:lvlText w:val=""/>
+      <w:lvlJc w:val="left"/>
+      <w:pPr>
+        <w:tabs>
+          <w:tab w:val="num" w:pos="4320"/>
+        </w:tabs>
+        <w:ind w:left="4320" w:hanging="360"/>
+      </w:pPr>
+      <w:rPr>
+        <w:rFonts w:ascii="Wingdings" w:hAnsi="Wingdings" w:hint="default"/>
+        <w:sz w:val="20"/>
+      </w:rPr>
+    </w:lvl>
+    <w:lvl w:ilvl="6" w:tentative="1">
+      <w:start w:val="1"/>
+      <w:numFmt w:val="bullet"/>
+      <w:lvlText w:val=""/>
+      <w:lvlJc w:val="left"/>
+      <w:pPr>
+        <w:tabs>
+          <w:tab w:val="num" w:pos="5040"/>
+        </w:tabs>
+        <w:ind w:left="5040" w:hanging="360"/>
+      </w:pPr>
+      <w:rPr>
+        <w:rFonts w:ascii="Wingdings" w:hAnsi="Wingdings" w:hint="default"/>
+        <w:sz w:val="20"/>
+      </w:rPr>
+    </w:lvl>
+    <w:lvl w:ilvl="7" w:tentative="1">
+      <w:start w:val="1"/>
+      <w:numFmt w:val="bullet"/>
+      <w:lvlText w:val=""/>
+      <w:lvlJc w:val="left"/>
+      <w:pPr>
+        <w:tabs>
+          <w:tab w:val="num" w:pos="5760"/>
+        </w:tabs>
+        <w:ind w:left="5760" w:hanging="360"/>
+      </w:pPr>
+      <w:rPr>
+        <w:rFonts w:ascii="Wingdings" w:hAnsi="Wingdings" w:hint="default"/>
+        <w:sz w:val="20"/>
+      </w:rPr>
+    </w:lvl>
+    <w:lvl w:ilvl="8" w:tentative="1">
+      <w:start w:val="1"/>
+      <w:numFmt w:val="bullet"/>
+      <w:lvlText w:val=""/>
+      <w:lvlJc w:val="left"/>
+      <w:pPr>
+        <w:tabs>
+          <w:tab w:val="num" w:pos="6480"/>
+        </w:tabs>
+        <w:ind w:left="6480" w:hanging="360"/>
+      </w:pPr>
+      <w:rPr>
+        <w:rFonts w:ascii="Wingdings" w:hAnsi="Wingdings" w:hint="default"/>
+        <w:sz w:val="20"/>
+      </w:rPr>
+    </w:lvl>
+  </w:abstractNum>
+  <w:abstractNum w:abstractNumId="8" w15:restartNumberingAfterBreak="0">
+    <w:nsid w:val="453430E7"/>
+    <w:multiLevelType w:val="multilevel"/>
+    <w:tmpl w:val="8C8AEE56"/>
+    <w:lvl w:ilvl="0">
+      <w:start w:val="1"/>
+      <w:numFmt w:val="bullet"/>
+      <w:lvlText w:val=""/>
+      <w:lvlJc w:val="left"/>
+      <w:pPr>
+        <w:tabs>
+          <w:tab w:val="num" w:pos="720"/>
+        </w:tabs>
+        <w:ind w:left="720" w:hanging="360"/>
+      </w:pPr>
+      <w:rPr>
+        <w:rFonts w:ascii="Symbol" w:hAnsi="Symbol" w:hint="default"/>
+        <w:sz w:val="20"/>
+      </w:rPr>
+    </w:lvl>
+    <w:lvl w:ilvl="1" w:tentative="1">
+      <w:start w:val="1"/>
+      <w:numFmt w:val="bullet"/>
+      <w:lvlText w:val="o"/>
+      <w:lvlJc w:val="left"/>
+      <w:pPr>
+        <w:tabs>
+          <w:tab w:val="num" w:pos="1440"/>
+        </w:tabs>
+        <w:ind w:left="1440" w:hanging="360"/>
+      </w:pPr>
+      <w:rPr>
+        <w:rFonts w:ascii="Courier New" w:hAnsi="Courier New" w:hint="default"/>
+        <w:sz w:val="20"/>
+      </w:rPr>
+    </w:lvl>
+    <w:lvl w:ilvl="2" w:tentative="1">
+      <w:start w:val="1"/>
+      <w:numFmt w:val="bullet"/>
+      <w:lvlText w:val=""/>
+      <w:lvlJc w:val="left"/>
+      <w:pPr>
+        <w:tabs>
+          <w:tab w:val="num" w:pos="2160"/>
+        </w:tabs>
+        <w:ind w:left="2160" w:hanging="360"/>
+      </w:pPr>
+      <w:rPr>
+        <w:rFonts w:ascii="Wingdings" w:hAnsi="Wingdings" w:hint="default"/>
+        <w:sz w:val="20"/>
+      </w:rPr>
+    </w:lvl>
+    <w:lvl w:ilvl="3" w:tentative="1">
+      <w:start w:val="1"/>
+      <w:numFmt w:val="bullet"/>
+      <w:lvlText w:val=""/>
+      <w:lvlJc w:val="left"/>
+      <w:pPr>
+        <w:tabs>
+          <w:tab w:val="num" w:pos="2880"/>
+        </w:tabs>
+        <w:ind w:left="2880" w:hanging="360"/>
+      </w:pPr>
+      <w:rPr>
+        <w:rFonts w:ascii="Wingdings" w:hAnsi="Wingdings" w:hint="default"/>
+        <w:sz w:val="20"/>
+      </w:rPr>
+    </w:lvl>
+    <w:lvl w:ilvl="4" w:tentative="1">
+      <w:start w:val="1"/>
+      <w:numFmt w:val="bullet"/>
+      <w:lvlText w:val=""/>
+      <w:lvlJc w:val="left"/>
+      <w:pPr>
+        <w:tabs>
+          <w:tab w:val="num" w:pos="3600"/>
+        </w:tabs>
+        <w:ind w:left="3600" w:hanging="360"/>
+      </w:pPr>
+      <w:rPr>
+        <w:rFonts w:ascii="Wingdings" w:hAnsi="Wingdings" w:hint="default"/>
+        <w:sz w:val="20"/>
+      </w:rPr>
+    </w:lvl>
+    <w:lvl w:ilvl="5" w:tentative="1">
+      <w:start w:val="1"/>
+      <w:numFmt w:val="bullet"/>
+      <w:lvlText w:val=""/>
+      <w:lvlJc w:val="left"/>
+      <w:pPr>
+        <w:tabs>
+          <w:tab w:val="num" w:pos="4320"/>
+        </w:tabs>
+        <w:ind w:left="4320" w:hanging="360"/>
+      </w:pPr>
+      <w:rPr>
+        <w:rFonts w:ascii="Wingdings" w:hAnsi="Wingdings" w:hint="default"/>
+        <w:sz w:val="20"/>
+      </w:rPr>
+    </w:lvl>
+    <w:lvl w:ilvl="6" w:tentative="1">
+      <w:start w:val="1"/>
+      <w:numFmt w:val="bullet"/>
+      <w:lvlText w:val=""/>
+      <w:lvlJc w:val="left"/>
+      <w:pPr>
+        <w:tabs>
+          <w:tab w:val="num" w:pos="5040"/>
+        </w:tabs>
+        <w:ind w:left="5040" w:hanging="360"/>
+      </w:pPr>
+      <w:rPr>
+        <w:rFonts w:ascii="Wingdings" w:hAnsi="Wingdings" w:hint="default"/>
+        <w:sz w:val="20"/>
+      </w:rPr>
+    </w:lvl>
+    <w:lvl w:ilvl="7" w:tentative="1">
+      <w:start w:val="1"/>
+      <w:numFmt w:val="bullet"/>
+      <w:lvlText w:val=""/>
+      <w:lvlJc w:val="left"/>
+      <w:pPr>
+        <w:tabs>
+          <w:tab w:val="num" w:pos="5760"/>
+        </w:tabs>
+        <w:ind w:left="5760" w:hanging="360"/>
+      </w:pPr>
+      <w:rPr>
+        <w:rFonts w:ascii="Wingdings" w:hAnsi="Wingdings" w:hint="default"/>
+        <w:sz w:val="20"/>
+      </w:rPr>
+    </w:lvl>
+    <w:lvl w:ilvl="8" w:tentative="1">
+      <w:start w:val="1"/>
+      <w:numFmt w:val="bullet"/>
+      <w:lvlText w:val=""/>
+      <w:lvlJc w:val="left"/>
+      <w:pPr>
+        <w:tabs>
+          <w:tab w:val="num" w:pos="6480"/>
+        </w:tabs>
+        <w:ind w:left="6480" w:hanging="360"/>
+      </w:pPr>
+      <w:rPr>
+        <w:rFonts w:ascii="Wingdings" w:hAnsi="Wingdings" w:hint="default"/>
+        <w:sz w:val="20"/>
+      </w:rPr>
+    </w:lvl>
+  </w:abstractNum>
+  <w:abstractNum w:abstractNumId="9" w15:restartNumberingAfterBreak="0">
+    <w:nsid w:val="48372EC4"/>
+    <w:multiLevelType w:val="multilevel"/>
+    <w:tmpl w:val="8B6E9FD8"/>
+    <w:lvl w:ilvl="0">
+      <w:start w:val="1"/>
+      <w:numFmt w:val="bullet"/>
+      <w:lvlText w:val=""/>
+      <w:lvlJc w:val="left"/>
+      <w:pPr>
+        <w:tabs>
+          <w:tab w:val="num" w:pos="720"/>
+        </w:tabs>
+        <w:ind w:left="720" w:hanging="360"/>
+      </w:pPr>
+      <w:rPr>
+        <w:rFonts w:ascii="Symbol" w:hAnsi="Symbol" w:hint="default"/>
+        <w:sz w:val="20"/>
+      </w:rPr>
+    </w:lvl>
+    <w:lvl w:ilvl="1" w:tentative="1">
+      <w:start w:val="1"/>
+      <w:numFmt w:val="bullet"/>
+      <w:lvlText w:val="o"/>
+      <w:lvlJc w:val="left"/>
+      <w:pPr>
+        <w:tabs>
+          <w:tab w:val="num" w:pos="1440"/>
+        </w:tabs>
+        <w:ind w:left="1440" w:hanging="360"/>
+      </w:pPr>
+      <w:rPr>
+        <w:rFonts w:ascii="Courier New" w:hAnsi="Courier New" w:hint="default"/>
+        <w:sz w:val="20"/>
+      </w:rPr>
+    </w:lvl>
+    <w:lvl w:ilvl="2" w:tentative="1">
+      <w:start w:val="1"/>
+      <w:numFmt w:val="bullet"/>
+      <w:lvlText w:val=""/>
+      <w:lvlJc w:val="left"/>
+      <w:pPr>
+        <w:tabs>
+          <w:tab w:val="num" w:pos="2160"/>
+        </w:tabs>
+        <w:ind w:left="2160" w:hanging="360"/>
+      </w:pPr>
+      <w:rPr>
+        <w:rFonts w:ascii="Wingdings" w:hAnsi="Wingdings" w:hint="default"/>
+        <w:sz w:val="20"/>
+      </w:rPr>
+    </w:lvl>
+    <w:lvl w:ilvl="3" w:tentative="1">
+      <w:start w:val="1"/>
+      <w:numFmt w:val="bullet"/>
+      <w:lvlText w:val=""/>
+      <w:lvlJc w:val="left"/>
+      <w:pPr>
+        <w:tabs>
+          <w:tab w:val="num" w:pos="2880"/>
+        </w:tabs>
+        <w:ind w:left="2880" w:hanging="360"/>
+      </w:pPr>
+      <w:rPr>
+        <w:rFonts w:ascii="Wingdings" w:hAnsi="Wingdings" w:hint="default"/>
+        <w:sz w:val="20"/>
+      </w:rPr>
+    </w:lvl>
+    <w:lvl w:ilvl="4" w:tentative="1">
+      <w:start w:val="1"/>
+      <w:numFmt w:val="bullet"/>
+      <w:lvlText w:val=""/>
+      <w:lvlJc w:val="left"/>
+      <w:pPr>
+        <w:tabs>
+          <w:tab w:val="num" w:pos="3600"/>
+        </w:tabs>
+        <w:ind w:left="3600" w:hanging="360"/>
+      </w:pPr>
+      <w:rPr>
+        <w:rFonts w:ascii="Wingdings" w:hAnsi="Wingdings" w:hint="default"/>
+        <w:sz w:val="20"/>
+      </w:rPr>
+    </w:lvl>
+    <w:lvl w:ilvl="5" w:tentative="1">
+      <w:start w:val="1"/>
+      <w:numFmt w:val="bullet"/>
+      <w:lvlText w:val=""/>
+      <w:lvlJc w:val="left"/>
+      <w:pPr>
+        <w:tabs>
+          <w:tab w:val="num" w:pos="4320"/>
+        </w:tabs>
+        <w:ind w:left="4320" w:hanging="360"/>
+      </w:pPr>
+      <w:rPr>
+        <w:rFonts w:ascii="Wingdings" w:hAnsi="Wingdings" w:hint="default"/>
+        <w:sz w:val="20"/>
+      </w:rPr>
+    </w:lvl>
+    <w:lvl w:ilvl="6" w:tentative="1">
+      <w:start w:val="1"/>
+      <w:numFmt w:val="bullet"/>
+      <w:lvlText w:val=""/>
+      <w:lvlJc w:val="left"/>
+      <w:pPr>
+        <w:tabs>
+          <w:tab w:val="num" w:pos="5040"/>
+        </w:tabs>
+        <w:ind w:left="5040" w:hanging="360"/>
+      </w:pPr>
+      <w:rPr>
+        <w:rFonts w:ascii="Wingdings" w:hAnsi="Wingdings" w:hint="default"/>
+        <w:sz w:val="20"/>
+      </w:rPr>
+    </w:lvl>
+    <w:lvl w:ilvl="7" w:tentative="1">
+      <w:start w:val="1"/>
+      <w:numFmt w:val="bullet"/>
+      <w:lvlText w:val=""/>
+      <w:lvlJc w:val="left"/>
+      <w:pPr>
+        <w:tabs>
+          <w:tab w:val="num" w:pos="5760"/>
+        </w:tabs>
+        <w:ind w:left="5760" w:hanging="360"/>
+      </w:pPr>
+      <w:rPr>
+        <w:rFonts w:ascii="Wingdings" w:hAnsi="Wingdings" w:hint="default"/>
+        <w:sz w:val="20"/>
+      </w:rPr>
+    </w:lvl>
+    <w:lvl w:ilvl="8" w:tentative="1">
+      <w:start w:val="1"/>
+      <w:numFmt w:val="bullet"/>
+      <w:lvlText w:val=""/>
+      <w:lvlJc w:val="left"/>
+      <w:pPr>
+        <w:tabs>
+          <w:tab w:val="num" w:pos="6480"/>
+        </w:tabs>
+        <w:ind w:left="6480" w:hanging="360"/>
+      </w:pPr>
+      <w:rPr>
+        <w:rFonts w:ascii="Wingdings" w:hAnsi="Wingdings" w:hint="default"/>
+        <w:sz w:val="20"/>
+      </w:rPr>
+    </w:lvl>
+  </w:abstractNum>
+  <w:abstractNum w:abstractNumId="10" w15:restartNumberingAfterBreak="0">
     <w:nsid w:val="4C2F7105"/>
     <w:multiLevelType w:val="multilevel"/>
     <w:tmpl w:val="4552F23A"/>
@@ -2811,7 +5835,7 @@
       </w:rPr>
     </w:lvl>
   </w:abstractNum>
-  <w:abstractNum w:abstractNumId="6" w15:restartNumberingAfterBreak="0">
+  <w:abstractNum w:abstractNumId="11" w15:restartNumberingAfterBreak="0">
     <w:nsid w:val="4DD40C74"/>
     <w:multiLevelType w:val="multilevel"/>
     <w:tmpl w:val="BA6A1150"/>
@@ -2960,7 +5984,7 @@
       </w:rPr>
     </w:lvl>
   </w:abstractNum>
-  <w:abstractNum w:abstractNumId="7" w15:restartNumberingAfterBreak="0">
+  <w:abstractNum w:abstractNumId="12" w15:restartNumberingAfterBreak="0">
     <w:nsid w:val="540B003B"/>
     <w:multiLevelType w:val="multilevel"/>
     <w:tmpl w:val="FAA06788"/>
@@ -3109,7 +6133,7 @@
       </w:rPr>
     </w:lvl>
   </w:abstractNum>
-  <w:abstractNum w:abstractNumId="8" w15:restartNumberingAfterBreak="0">
+  <w:abstractNum w:abstractNumId="13" w15:restartNumberingAfterBreak="0">
     <w:nsid w:val="5EAF256D"/>
     <w:multiLevelType w:val="multilevel"/>
     <w:tmpl w:val="EC762D72"/>
@@ -3258,7 +6282,7 @@
       </w:rPr>
     </w:lvl>
   </w:abstractNum>
-  <w:abstractNum w:abstractNumId="9" w15:restartNumberingAfterBreak="0">
+  <w:abstractNum w:abstractNumId="14" w15:restartNumberingAfterBreak="0">
     <w:nsid w:val="644B6EC6"/>
     <w:multiLevelType w:val="multilevel"/>
     <w:tmpl w:val="C8980D52"/>
@@ -3407,7 +6431,7 @@
       </w:rPr>
     </w:lvl>
   </w:abstractNum>
-  <w:abstractNum w:abstractNumId="10" w15:restartNumberingAfterBreak="0">
+  <w:abstractNum w:abstractNumId="15" w15:restartNumberingAfterBreak="0">
     <w:nsid w:val="695235D7"/>
     <w:multiLevelType w:val="multilevel"/>
     <w:tmpl w:val="8D86EB52"/>
@@ -3556,10 +6580,245 @@
       </w:rPr>
     </w:lvl>
   </w:abstractNum>
-  <w:abstractNum w:abstractNumId="11" w15:restartNumberingAfterBreak="0">
+  <w:abstractNum w:abstractNumId="16" w15:restartNumberingAfterBreak="0">
     <w:nsid w:val="6A354611"/>
     <w:multiLevelType w:val="multilevel"/>
     <w:tmpl w:val="9DB6CD16"/>
+    <w:lvl w:ilvl="0">
+      <w:start w:val="1"/>
+      <w:numFmt w:val="bullet"/>
+      <w:lvlText w:val=""/>
+      <w:lvlJc w:val="left"/>
+      <w:pPr>
+        <w:tabs>
+          <w:tab w:val="num" w:pos="720"/>
+        </w:tabs>
+        <w:ind w:left="720" w:hanging="360"/>
+      </w:pPr>
+      <w:rPr>
+        <w:rFonts w:ascii="Symbol" w:hAnsi="Symbol" w:hint="default"/>
+        <w:sz w:val="20"/>
+      </w:rPr>
+    </w:lvl>
+    <w:lvl w:ilvl="1" w:tentative="1">
+      <w:start w:val="1"/>
+      <w:numFmt w:val="bullet"/>
+      <w:lvlText w:val="o"/>
+      <w:lvlJc w:val="left"/>
+      <w:pPr>
+        <w:tabs>
+          <w:tab w:val="num" w:pos="1440"/>
+        </w:tabs>
+        <w:ind w:left="1440" w:hanging="360"/>
+      </w:pPr>
+      <w:rPr>
+        <w:rFonts w:ascii="Courier New" w:hAnsi="Courier New" w:hint="default"/>
+        <w:sz w:val="20"/>
+      </w:rPr>
+    </w:lvl>
+    <w:lvl w:ilvl="2" w:tentative="1">
+      <w:start w:val="1"/>
+      <w:numFmt w:val="bullet"/>
+      <w:lvlText w:val=""/>
+      <w:lvlJc w:val="left"/>
+      <w:pPr>
+        <w:tabs>
+          <w:tab w:val="num" w:pos="2160"/>
+        </w:tabs>
+        <w:ind w:left="2160" w:hanging="360"/>
+      </w:pPr>
+      <w:rPr>
+        <w:rFonts w:ascii="Wingdings" w:hAnsi="Wingdings" w:hint="default"/>
+        <w:sz w:val="20"/>
+      </w:rPr>
+    </w:lvl>
+    <w:lvl w:ilvl="3" w:tentative="1">
+      <w:start w:val="1"/>
+      <w:numFmt w:val="bullet"/>
+      <w:lvlText w:val=""/>
+      <w:lvlJc w:val="left"/>
+      <w:pPr>
+        <w:tabs>
+          <w:tab w:val="num" w:pos="2880"/>
+        </w:tabs>
+        <w:ind w:left="2880" w:hanging="360"/>
+      </w:pPr>
+      <w:rPr>
+        <w:rFonts w:ascii="Wingdings" w:hAnsi="Wingdings" w:hint="default"/>
+        <w:sz w:val="20"/>
+      </w:rPr>
+    </w:lvl>
+    <w:lvl w:ilvl="4" w:tentative="1">
+      <w:start w:val="1"/>
+      <w:numFmt w:val="bullet"/>
+      <w:lvlText w:val=""/>
+      <w:lvlJc w:val="left"/>
+      <w:pPr>
+        <w:tabs>
+          <w:tab w:val="num" w:pos="3600"/>
+        </w:tabs>
+        <w:ind w:left="3600" w:hanging="360"/>
+      </w:pPr>
+      <w:rPr>
+        <w:rFonts w:ascii="Wingdings" w:hAnsi="Wingdings" w:hint="default"/>
+        <w:sz w:val="20"/>
+      </w:rPr>
+    </w:lvl>
+    <w:lvl w:ilvl="5" w:tentative="1">
+      <w:start w:val="1"/>
+      <w:numFmt w:val="bullet"/>
+      <w:lvlText w:val=""/>
+      <w:lvlJc w:val="left"/>
+      <w:pPr>
+        <w:tabs>
+          <w:tab w:val="num" w:pos="4320"/>
+        </w:tabs>
+        <w:ind w:left="4320" w:hanging="360"/>
+      </w:pPr>
+      <w:rPr>
+        <w:rFonts w:ascii="Wingdings" w:hAnsi="Wingdings" w:hint="default"/>
+        <w:sz w:val="20"/>
+      </w:rPr>
+    </w:lvl>
+    <w:lvl w:ilvl="6" w:tentative="1">
+      <w:start w:val="1"/>
+      <w:numFmt w:val="bullet"/>
+      <w:lvlText w:val=""/>
+      <w:lvlJc w:val="left"/>
+      <w:pPr>
+        <w:tabs>
+          <w:tab w:val="num" w:pos="5040"/>
+        </w:tabs>
+        <w:ind w:left="5040" w:hanging="360"/>
+      </w:pPr>
+      <w:rPr>
+        <w:rFonts w:ascii="Wingdings" w:hAnsi="Wingdings" w:hint="default"/>
+        <w:sz w:val="20"/>
+      </w:rPr>
+    </w:lvl>
+    <w:lvl w:ilvl="7" w:tentative="1">
+      <w:start w:val="1"/>
+      <w:numFmt w:val="bullet"/>
+      <w:lvlText w:val=""/>
+      <w:lvlJc w:val="left"/>
+      <w:pPr>
+        <w:tabs>
+          <w:tab w:val="num" w:pos="5760"/>
+        </w:tabs>
+        <w:ind w:left="5760" w:hanging="360"/>
+      </w:pPr>
+      <w:rPr>
+        <w:rFonts w:ascii="Wingdings" w:hAnsi="Wingdings" w:hint="default"/>
+        <w:sz w:val="20"/>
+      </w:rPr>
+    </w:lvl>
+    <w:lvl w:ilvl="8" w:tentative="1">
+      <w:start w:val="1"/>
+      <w:numFmt w:val="bullet"/>
+      <w:lvlText w:val=""/>
+      <w:lvlJc w:val="left"/>
+      <w:pPr>
+        <w:tabs>
+          <w:tab w:val="num" w:pos="6480"/>
+        </w:tabs>
+        <w:ind w:left="6480" w:hanging="360"/>
+      </w:pPr>
+      <w:rPr>
+        <w:rFonts w:ascii="Wingdings" w:hAnsi="Wingdings" w:hint="default"/>
+        <w:sz w:val="20"/>
+      </w:rPr>
+    </w:lvl>
+  </w:abstractNum>
+  <w:abstractNum w:abstractNumId="17" w15:restartNumberingAfterBreak="0">
+    <w:nsid w:val="74070D53"/>
+    <w:multiLevelType w:val="hybridMultilevel"/>
+    <w:tmpl w:val="885230C4"/>
+    <w:lvl w:ilvl="0" w:tplc="040C000F">
+      <w:start w:val="1"/>
+      <w:numFmt w:val="decimal"/>
+      <w:lvlText w:val="%1."/>
+      <w:lvlJc w:val="left"/>
+      <w:pPr>
+        <w:ind w:left="720" w:hanging="360"/>
+      </w:pPr>
+    </w:lvl>
+    <w:lvl w:ilvl="1" w:tplc="040C0019" w:tentative="1">
+      <w:start w:val="1"/>
+      <w:numFmt w:val="lowerLetter"/>
+      <w:lvlText w:val="%2."/>
+      <w:lvlJc w:val="left"/>
+      <w:pPr>
+        <w:ind w:left="1440" w:hanging="360"/>
+      </w:pPr>
+    </w:lvl>
+    <w:lvl w:ilvl="2" w:tplc="040C001B" w:tentative="1">
+      <w:start w:val="1"/>
+      <w:numFmt w:val="lowerRoman"/>
+      <w:lvlText w:val="%3."/>
+      <w:lvlJc w:val="right"/>
+      <w:pPr>
+        <w:ind w:left="2160" w:hanging="180"/>
+      </w:pPr>
+    </w:lvl>
+    <w:lvl w:ilvl="3" w:tplc="040C000F" w:tentative="1">
+      <w:start w:val="1"/>
+      <w:numFmt w:val="decimal"/>
+      <w:lvlText w:val="%4."/>
+      <w:lvlJc w:val="left"/>
+      <w:pPr>
+        <w:ind w:left="2880" w:hanging="360"/>
+      </w:pPr>
+    </w:lvl>
+    <w:lvl w:ilvl="4" w:tplc="040C0019" w:tentative="1">
+      <w:start w:val="1"/>
+      <w:numFmt w:val="lowerLetter"/>
+      <w:lvlText w:val="%5."/>
+      <w:lvlJc w:val="left"/>
+      <w:pPr>
+        <w:ind w:left="3600" w:hanging="360"/>
+      </w:pPr>
+    </w:lvl>
+    <w:lvl w:ilvl="5" w:tplc="040C001B" w:tentative="1">
+      <w:start w:val="1"/>
+      <w:numFmt w:val="lowerRoman"/>
+      <w:lvlText w:val="%6."/>
+      <w:lvlJc w:val="right"/>
+      <w:pPr>
+        <w:ind w:left="4320" w:hanging="180"/>
+      </w:pPr>
+    </w:lvl>
+    <w:lvl w:ilvl="6" w:tplc="040C000F" w:tentative="1">
+      <w:start w:val="1"/>
+      <w:numFmt w:val="decimal"/>
+      <w:lvlText w:val="%7."/>
+      <w:lvlJc w:val="left"/>
+      <w:pPr>
+        <w:ind w:left="5040" w:hanging="360"/>
+      </w:pPr>
+    </w:lvl>
+    <w:lvl w:ilvl="7" w:tplc="040C0019" w:tentative="1">
+      <w:start w:val="1"/>
+      <w:numFmt w:val="lowerLetter"/>
+      <w:lvlText w:val="%8."/>
+      <w:lvlJc w:val="left"/>
+      <w:pPr>
+        <w:ind w:left="5760" w:hanging="360"/>
+      </w:pPr>
+    </w:lvl>
+    <w:lvl w:ilvl="8" w:tplc="040C001B" w:tentative="1">
+      <w:start w:val="1"/>
+      <w:numFmt w:val="lowerRoman"/>
+      <w:lvlText w:val="%9."/>
+      <w:lvlJc w:val="right"/>
+      <w:pPr>
+        <w:ind w:left="6480" w:hanging="180"/>
+      </w:pPr>
+    </w:lvl>
+  </w:abstractNum>
+  <w:abstractNum w:abstractNumId="18" w15:restartNumberingAfterBreak="0">
+    <w:nsid w:val="75A45BD0"/>
+    <w:multiLevelType w:val="multilevel"/>
+    <w:tmpl w:val="24507980"/>
     <w:lvl w:ilvl="0">
       <w:start w:val="1"/>
       <w:numFmt w:val="bullet"/>
@@ -3709,37 +6968,58 @@
     <w:abstractNumId w:val="0"/>
   </w:num>
   <w:num w:numId="2" w16cid:durableId="932009680">
-    <w:abstractNumId w:val="11"/>
+    <w:abstractNumId w:val="16"/>
   </w:num>
   <w:num w:numId="3" w16cid:durableId="187526194">
-    <w:abstractNumId w:val="3"/>
+    <w:abstractNumId w:val="4"/>
   </w:num>
   <w:num w:numId="4" w16cid:durableId="642004332">
-    <w:abstractNumId w:val="9"/>
+    <w:abstractNumId w:val="14"/>
   </w:num>
   <w:num w:numId="5" w16cid:durableId="145050655">
-    <w:abstractNumId w:val="4"/>
+    <w:abstractNumId w:val="6"/>
   </w:num>
   <w:num w:numId="6" w16cid:durableId="1335449711">
     <w:abstractNumId w:val="2"/>
   </w:num>
   <w:num w:numId="7" w16cid:durableId="1498106876">
-    <w:abstractNumId w:val="8"/>
+    <w:abstractNumId w:val="13"/>
   </w:num>
   <w:num w:numId="8" w16cid:durableId="551885755">
-    <w:abstractNumId w:val="5"/>
+    <w:abstractNumId w:val="10"/>
   </w:num>
   <w:num w:numId="9" w16cid:durableId="777260258">
     <w:abstractNumId w:val="1"/>
   </w:num>
   <w:num w:numId="10" w16cid:durableId="857625564">
-    <w:abstractNumId w:val="10"/>
+    <w:abstractNumId w:val="15"/>
   </w:num>
   <w:num w:numId="11" w16cid:durableId="825363908">
+    <w:abstractNumId w:val="12"/>
+  </w:num>
+  <w:num w:numId="12" w16cid:durableId="1115099067">
+    <w:abstractNumId w:val="11"/>
+  </w:num>
+  <w:num w:numId="13" w16cid:durableId="183831952">
+    <w:abstractNumId w:val="17"/>
+  </w:num>
+  <w:num w:numId="14" w16cid:durableId="855969793">
+    <w:abstractNumId w:val="3"/>
+  </w:num>
+  <w:num w:numId="15" w16cid:durableId="107117378">
+    <w:abstractNumId w:val="8"/>
+  </w:num>
+  <w:num w:numId="16" w16cid:durableId="1574703952">
+    <w:abstractNumId w:val="18"/>
+  </w:num>
+  <w:num w:numId="17" w16cid:durableId="936715103">
+    <w:abstractNumId w:val="5"/>
+  </w:num>
+  <w:num w:numId="18" w16cid:durableId="1863855611">
     <w:abstractNumId w:val="7"/>
   </w:num>
-  <w:num w:numId="12" w16cid:durableId="1115099067">
-    <w:abstractNumId w:val="6"/>
+  <w:num w:numId="19" w16cid:durableId="1299261666">
+    <w:abstractNumId w:val="9"/>
   </w:num>
 </w:numbering>
 </file>
@@ -4683,6 +7963,25 @@
       <w:shd w:val="clear" w:color="auto" w:fill="E1DFDD"/>
     </w:rPr>
   </w:style>
+  <w:style w:type="table" w:styleId="Grilledutableau">
+    <w:name w:val="Table Grid"/>
+    <w:basedOn w:val="TableauNormal"/>
+    <w:uiPriority w:val="39"/>
+    <w:rsid w:val="000548F5"/>
+    <w:pPr>
+      <w:spacing w:after="0" w:line="240" w:lineRule="auto"/>
+    </w:pPr>
+    <w:tblPr>
+      <w:tblBorders>
+        <w:top w:val="single" w:sz="4" w:space="0" w:color="auto"/>
+        <w:left w:val="single" w:sz="4" w:space="0" w:color="auto"/>
+        <w:bottom w:val="single" w:sz="4" w:space="0" w:color="auto"/>
+        <w:right w:val="single" w:sz="4" w:space="0" w:color="auto"/>
+        <w:insideH w:val="single" w:sz="4" w:space="0" w:color="auto"/>
+        <w:insideV w:val="single" w:sz="4" w:space="0" w:color="auto"/>
+      </w:tblBorders>
+    </w:tblPr>
+  </w:style>
 </w:styles>
 </file>
 

</xml_diff>